<commit_message>
Minor formatting changes to the manual
</commit_message>
<xml_diff>
--- a/morty manual.docx
+++ b/morty manual.docx
@@ -648,15 +648,13 @@
         </w:pPrChange>
         <w:rPr/>
       </w:pPr>
-      <w:ins w:id="12" w:author="Ramy Arnaout" w:date="2020-08-18T17:06:00Z">
-        <w:r>
-          <w:rPr>
-            <w:rFonts w:cs="Arial" w:ascii="Arial" w:hAnsi="Arial"/>
-          </w:rPr>
-          <w:t>At its core, d</w:t>
-        </w:r>
-      </w:ins>
-      <w:del w:id="13" w:author="Ramy Arnaout" w:date="2020-08-18T17:06:00Z">
+      <w:r>
+        <w:rPr>
+          <w:rFonts w:cs="Arial" w:ascii="Arial" w:hAnsi="Arial"/>
+        </w:rPr>
+        <w:t>At its core, d</w:t>
+      </w:r>
+      <w:del w:id="12" w:author="Ramy Arnaout" w:date="2020-08-18T17:06:00Z">
         <w:r>
           <w:rPr>
             <w:rFonts w:cs="Arial" w:ascii="Arial" w:hAnsi="Arial"/>
@@ -670,7 +668,7 @@
         </w:rPr>
         <w:t xml:space="preserve">iversity is </w:t>
       </w:r>
-      <w:del w:id="14" w:author="Ramy Arnaout" w:date="2020-08-18T17:06:00Z">
+      <w:del w:id="13" w:author="Ramy Arnaout" w:date="2020-08-18T17:06:00Z">
         <w:r>
           <w:rPr>
             <w:rFonts w:cs="Arial" w:ascii="Arial" w:hAnsi="Arial"/>
@@ -684,7 +682,7 @@
         </w:rPr>
         <w:t xml:space="preserve">simply a count: for example, a count of the number of unique species present in a population. However, in many situations </w:t>
       </w:r>
-      <w:del w:id="15" w:author="Ramy Arnaout" w:date="2020-08-18T17:06:00Z">
+      <w:del w:id="14" w:author="Ramy Arnaout" w:date="2020-08-18T17:06:00Z">
         <w:r>
           <w:rPr>
             <w:rFonts w:cs="Arial" w:ascii="Arial" w:hAnsi="Arial"/>
@@ -692,7 +690,7 @@
           <w:delText xml:space="preserve">it is useful </w:delText>
         </w:r>
       </w:del>
-      <w:ins w:id="16" w:author="Ramy Arnaout" w:date="2020-08-18T17:06:00Z">
+      <w:ins w:id="15" w:author="Ramy Arnaout" w:date="2020-08-18T17:06:00Z">
         <w:r>
           <w:rPr>
             <w:rFonts w:cs="Arial" w:ascii="Arial" w:hAnsi="Arial"/>
@@ -700,7 +698,7 @@
           <w:t xml:space="preserve">a more accurate </w:t>
         </w:r>
       </w:ins>
-      <w:ins w:id="17" w:author="Ramy Arnaout" w:date="2020-08-18T17:07:00Z">
+      <w:ins w:id="16" w:author="Ramy Arnaout" w:date="2020-08-18T17:07:00Z">
         <w:r>
           <w:rPr>
             <w:rFonts w:cs="Arial" w:ascii="Arial" w:hAnsi="Arial"/>
@@ -708,7 +706,7 @@
           <w:t xml:space="preserve">or useful </w:t>
         </w:r>
       </w:ins>
-      <w:ins w:id="18" w:author="Ramy Arnaout" w:date="2020-08-18T17:06:00Z">
+      <w:ins w:id="17" w:author="Ramy Arnaout" w:date="2020-08-18T17:06:00Z">
         <w:r>
           <w:rPr>
             <w:rFonts w:cs="Arial" w:ascii="Arial" w:hAnsi="Arial"/>
@@ -716,7 +714,7 @@
           <w:t xml:space="preserve">representation </w:t>
         </w:r>
       </w:ins>
-      <w:ins w:id="19" w:author="Ramy Arnaout" w:date="2020-08-18T17:07:00Z">
+      <w:ins w:id="18" w:author="Ramy Arnaout" w:date="2020-08-18T17:07:00Z">
         <w:r>
           <w:rPr>
             <w:rFonts w:cs="Arial" w:ascii="Arial" w:hAnsi="Arial"/>
@@ -724,7 +722,7 @@
           <w:t xml:space="preserve">of the population can be had by </w:t>
         </w:r>
       </w:ins>
-      <w:del w:id="20" w:author="Ramy Arnaout" w:date="2020-08-18T17:07:00Z">
+      <w:del w:id="19" w:author="Ramy Arnaout" w:date="2020-08-18T17:07:00Z">
         <w:r>
           <w:rPr>
             <w:rFonts w:cs="Arial" w:ascii="Arial" w:hAnsi="Arial"/>
@@ -738,7 +736,7 @@
         </w:rPr>
         <w:t>selectively upweight the more common species relative to the rarer ones</w:t>
       </w:r>
-      <w:ins w:id="21" w:author="Ramy Arnaout" w:date="2020-08-18T17:07:00Z">
+      <w:ins w:id="20" w:author="Ramy Arnaout" w:date="2020-08-18T17:07:00Z">
         <w:r>
           <w:rPr>
             <w:rFonts w:cs="Arial" w:ascii="Arial" w:hAnsi="Arial"/>
@@ -759,7 +757,7 @@
         </w:rPr>
         <w:t>(Hill, 1973)</w:t>
       </w:r>
-      <w:ins w:id="22" w:author="Ramy Arnaout" w:date="2020-08-18T17:07:00Z">
+      <w:ins w:id="21" w:author="Ramy Arnaout" w:date="2020-08-18T17:07:00Z">
         <w:bookmarkEnd w:id="1"/>
         <w:r>
           <w:rPr>
@@ -830,7 +828,7 @@
         </w:rPr>
         <w:t xml:space="preserve"> to 0, 1, 2, …, ∞ (or any fractional value) to measure diversity </w:t>
       </w:r>
-      <w:ins w:id="23" w:author="Ramy Arnaout" w:date="2020-08-18T17:08:00Z">
+      <w:ins w:id="22" w:author="Ramy Arnaout" w:date="2020-08-18T17:08:00Z">
         <w:r>
           <w:rPr>
             <w:rFonts w:cs="Arial" w:ascii="Arial" w:hAnsi="Arial"/>
@@ -838,7 +836,7 @@
           <w:t>with</w:t>
         </w:r>
       </w:ins>
-      <w:del w:id="24" w:author="Ramy Arnaout" w:date="2020-08-18T17:08:00Z">
+      <w:del w:id="23" w:author="Ramy Arnaout" w:date="2020-08-18T17:08:00Z">
         <w:r>
           <w:rPr>
             <w:rFonts w:cs="Arial" w:ascii="Arial" w:hAnsi="Arial"/>
@@ -912,7 +910,7 @@
         </w:rPr>
         <w:t xml:space="preserve">is read as "D-zero"), and have simple and natural relationships to </w:t>
       </w:r>
-      <w:ins w:id="25" w:author="Ramy Arnaout" w:date="2020-08-18T17:08:00Z">
+      <w:ins w:id="24" w:author="Ramy Arnaout" w:date="2020-08-18T17:08:00Z">
         <w:r>
           <w:rPr>
             <w:rFonts w:cs="Arial" w:ascii="Arial" w:hAnsi="Arial"/>
@@ -968,7 +966,7 @@
         </w:rPr>
         <w:t xml:space="preserve">=∞), and </w:t>
       </w:r>
-      <w:del w:id="26" w:author="Ramy Arnaout" w:date="2020-08-18T17:08:00Z">
+      <w:del w:id="25" w:author="Ramy Arnaout" w:date="2020-08-18T17:08:00Z">
         <w:r>
           <w:rPr>
             <w:rFonts w:cs="Arial" w:ascii="Arial" w:hAnsi="Arial"/>
@@ -990,7 +988,7 @@
         </w:rPr>
         <w:t>D</w:t>
       </w:r>
-      <w:ins w:id="27" w:author="Ramy Arnaout" w:date="2020-08-18T17:08:00Z">
+      <w:ins w:id="26" w:author="Ramy Arnaout" w:date="2020-08-18T17:08:00Z">
         <w:r>
           <w:rPr>
             <w:rFonts w:cs="Arial" w:ascii="Arial" w:hAnsi="Arial"/>
@@ -1000,7 +998,7 @@
           <w:t xml:space="preserve"> </w:t>
         </w:r>
       </w:ins>
-      <w:del w:id="28" w:author="Ramy Arnaout" w:date="2020-08-18T17:08:00Z">
+      <w:del w:id="27" w:author="Ramy Arnaout" w:date="2020-08-18T17:08:00Z">
         <w:r>
           <w:rPr>
             <w:rFonts w:cs="Arial" w:ascii="Arial" w:hAnsi="Arial"/>
@@ -1052,7 +1050,7 @@
         </w:rPr>
         <w:t xml:space="preserve"> (as in, for example, the "effective-number" form of Shannon entropy)</w:t>
       </w:r>
-      <w:del w:id="29" w:author="Ramy Arnaout" w:date="2020-08-18T17:09:00Z">
+      <w:del w:id="28" w:author="Ramy Arnaout" w:date="2020-08-18T17:09:00Z">
         <w:r>
           <w:rPr>
             <w:rFonts w:cs="Arial" w:ascii="Arial" w:hAnsi="Arial"/>
@@ -1060,7 +1058,7 @@
           <w:delText xml:space="preserve"> </w:delText>
         </w:r>
       </w:del>
-      <w:del w:id="30" w:author="Ramy Arnaout" w:date="2020-08-18T17:09:00Z">
+      <w:del w:id="29" w:author="Ramy Arnaout" w:date="2020-08-18T17:09:00Z">
         <w:bookmarkStart w:id="2" w:name="ZOTERO_BREF_8e5PzQbQqDT4"/>
         <w:r>
           <w:rPr>
@@ -1069,7 +1067,7 @@
           <w:delText>(Hill, 1973)</w:delText>
         </w:r>
       </w:del>
-      <w:del w:id="31" w:author="Ramy Arnaout" w:date="2020-08-18T17:09:00Z">
+      <w:del w:id="30" w:author="Ramy Arnaout" w:date="2020-08-18T17:09:00Z">
         <w:bookmarkEnd w:id="2"/>
         <w:r>
           <w:rPr>
@@ -1078,7 +1076,7 @@
           <w:delText xml:space="preserve">. </w:delText>
         </w:r>
       </w:del>
-      <w:ins w:id="32" w:author="Ramy Arnaout" w:date="2020-08-18T17:09:00Z">
+      <w:ins w:id="31" w:author="Ramy Arnaout" w:date="2020-08-18T17:09:00Z">
         <w:r>
           <w:rPr>
             <w:rFonts w:cs="Arial" w:ascii="Arial" w:hAnsi="Arial"/>
@@ -1133,7 +1131,7 @@
         <w:spacing w:before="0" w:after="245"/>
         <w:rPr>
           <w:rFonts w:ascii="Arial" w:hAnsi="Arial" w:cs="Arial"/>
-          <w:ins w:id="37" w:author="Ramy Arnaout" w:date="2020-08-18T17:15:00Z"/>
+          <w:ins w:id="36" w:author="Ramy Arnaout" w:date="2020-08-18T17:15:00Z"/>
         </w:rPr>
       </w:pPr>
       <w:r>
@@ -1170,7 +1168,7 @@
         </w:rPr>
         <w:t>between pairs of species in measuring diversity. The idea here is that an ecosystem consisting of</w:t>
       </w:r>
-      <w:ins w:id="33" w:author="Ramy Arnaout" w:date="2020-08-18T17:10:00Z">
+      <w:ins w:id="32" w:author="Ramy Arnaout" w:date="2020-08-18T17:10:00Z">
         <w:r>
           <w:rPr>
             <w:rFonts w:cs="Arial" w:ascii="Arial" w:hAnsi="Arial"/>
@@ -1178,7 +1176,7 @@
           <w:t xml:space="preserve">, say, </w:t>
         </w:r>
       </w:ins>
-      <w:del w:id="34" w:author="Ramy Arnaout" w:date="2020-08-18T17:09:00Z">
+      <w:del w:id="33" w:author="Ramy Arnaout" w:date="2020-08-18T17:09:00Z">
         <w:r>
           <w:rPr>
             <w:rFonts w:cs="Arial" w:ascii="Arial" w:hAnsi="Arial"/>
@@ -1192,7 +1190,7 @@
         </w:rPr>
         <w:t>100 very different animal and plant species seems intuitively more diverse than</w:t>
       </w:r>
-      <w:ins w:id="35" w:author="Ramy Arnaout" w:date="2020-08-18T17:09:00Z">
+      <w:ins w:id="34" w:author="Ramy Arnaout" w:date="2020-08-18T17:09:00Z">
         <w:r>
           <w:rPr>
             <w:rFonts w:cs="Arial" w:ascii="Arial" w:hAnsi="Arial"/>
@@ -1200,7 +1198,7 @@
           <w:t xml:space="preserve"> </w:t>
         </w:r>
       </w:ins>
-      <w:del w:id="36" w:author="Ramy Arnaout" w:date="2020-08-18T17:09:00Z">
+      <w:del w:id="35" w:author="Ramy Arnaout" w:date="2020-08-18T17:09:00Z">
         <w:r>
           <w:rPr>
             <w:rFonts w:cs="Arial" w:ascii="Arial" w:hAnsi="Arial"/>
@@ -1235,10 +1233,10 @@
         <w:spacing w:before="0" w:after="245"/>
         <w:rPr>
           <w:rFonts w:ascii="Arial" w:hAnsi="Arial" w:cs="Arial"/>
-          <w:ins w:id="43" w:author="Ramy Arnaout" w:date="2020-08-18T17:11:00Z"/>
+          <w:ins w:id="42" w:author="Ramy Arnaout" w:date="2020-08-18T17:11:00Z"/>
         </w:rPr>
       </w:pPr>
-      <w:del w:id="38" w:author="Ramy Arnaout" w:date="2020-08-18T17:15:00Z">
+      <w:del w:id="37" w:author="Ramy Arnaout" w:date="2020-08-18T17:15:00Z">
         <w:r>
           <w:rPr>
             <w:rFonts w:cs="Arial" w:ascii="Arial" w:hAnsi="Arial"/>
@@ -1542,7 +1540,7 @@
         </w:rPr>
         <w:t xml:space="preserve"> for </w:t>
       </w:r>
-      <w:del w:id="39" w:author="Ramy Arnaout" w:date="2020-08-18T17:10:00Z">
+      <w:del w:id="38" w:author="Ramy Arnaout" w:date="2020-08-18T17:10:00Z">
         <w:r>
           <w:rPr>
             <w:rFonts w:cs="Arial" w:ascii="Arial" w:hAnsi="Arial"/>
@@ -1550,7 +1548,7 @@
           <w:delText>more details</w:delText>
         </w:r>
       </w:del>
-      <w:ins w:id="40" w:author="Ramy Arnaout" w:date="2020-08-18T17:10:00Z">
+      <w:ins w:id="39" w:author="Ramy Arnaout" w:date="2020-08-18T17:10:00Z">
         <w:r>
           <w:rPr>
             <w:rFonts w:cs="Arial" w:ascii="Arial" w:hAnsi="Arial"/>
@@ -1558,7 +1556,7 @@
           <w:t xml:space="preserve">development </w:t>
         </w:r>
       </w:ins>
-      <w:ins w:id="41" w:author="Ramy Arnaout" w:date="2020-08-18T17:11:00Z">
+      <w:ins w:id="40" w:author="Ramy Arnaout" w:date="2020-08-18T17:11:00Z">
         <w:r>
           <w:rPr>
             <w:rFonts w:cs="Arial" w:ascii="Arial" w:hAnsi="Arial"/>
@@ -1566,7 +1564,7 @@
           <w:t xml:space="preserve">and details </w:t>
         </w:r>
       </w:ins>
-      <w:ins w:id="42" w:author="Ramy Arnaout" w:date="2020-08-18T17:10:00Z">
+      <w:ins w:id="41" w:author="Ramy Arnaout" w:date="2020-08-18T17:10:00Z">
         <w:r>
           <w:rPr>
             <w:rFonts w:cs="Arial" w:ascii="Arial" w:hAnsi="Arial"/>
@@ -1607,7 +1605,7 @@
         </w:rPr>
         <w:t xml:space="preserve">Especially when ignoring similarity, </w:t>
       </w:r>
-      <w:del w:id="44" w:author="Ramy Arnaout" w:date="2020-08-18T17:11:00Z">
+      <w:del w:id="43" w:author="Ramy Arnaout" w:date="2020-08-18T17:11:00Z">
         <w:r>
           <w:rPr>
             <w:rFonts w:cs="Arial" w:ascii="Arial" w:hAnsi="Arial"/>
@@ -1621,7 +1619,7 @@
         </w:rPr>
         <w:t xml:space="preserve">diversity measured on samples </w:t>
       </w:r>
-      <w:ins w:id="45" w:author="Ramy Arnaout" w:date="2020-08-18T17:11:00Z">
+      <w:ins w:id="44" w:author="Ramy Arnaout" w:date="2020-08-18T17:11:00Z">
         <w:r>
           <w:rPr>
             <w:rFonts w:cs="Arial" w:ascii="Arial" w:hAnsi="Arial"/>
@@ -1629,7 +1627,7 @@
           <w:t>from</w:t>
         </w:r>
       </w:ins>
-      <w:del w:id="46" w:author="Ramy Arnaout" w:date="2020-08-18T17:11:00Z">
+      <w:del w:id="45" w:author="Ramy Arnaout" w:date="2020-08-18T17:11:00Z">
         <w:r>
           <w:rPr>
             <w:rFonts w:cs="Arial" w:ascii="Arial" w:hAnsi="Arial"/>
@@ -1643,7 +1641,7 @@
         </w:rPr>
         <w:t xml:space="preserve"> complex systems can substantially underestimate the diversity in the overall system from which the sample was taken</w:t>
       </w:r>
-      <w:ins w:id="47" w:author="Ramy Arnaout" w:date="2020-08-18T17:11:00Z">
+      <w:ins w:id="46" w:author="Ramy Arnaout" w:date="2020-08-18T17:11:00Z">
         <w:r>
           <w:rPr>
             <w:rFonts w:cs="Arial" w:ascii="Arial" w:hAnsi="Arial"/>
@@ -1651,7 +1649,7 @@
           <w:t>.</w:t>
         </w:r>
       </w:ins>
-      <w:del w:id="48" w:author="Ramy Arnaout" w:date="2020-08-18T17:11:00Z">
+      <w:del w:id="47" w:author="Ramy Arnaout" w:date="2020-08-18T17:11:00Z">
         <w:r>
           <w:rPr>
             <w:rFonts w:cs="Arial" w:ascii="Arial" w:hAnsi="Arial"/>
@@ -1665,7 +1663,7 @@
         </w:rPr>
         <w:t xml:space="preserve"> Morty corrects for this error using Recon</w:t>
       </w:r>
-      <w:ins w:id="49" w:author="Ramy Arnaout" w:date="2020-08-18T17:11:00Z">
+      <w:ins w:id="48" w:author="Ramy Arnaout" w:date="2020-08-18T17:11:00Z">
         <w:r>
           <w:rPr>
             <w:rFonts w:cs="Arial" w:ascii="Arial" w:hAnsi="Arial"/>
@@ -1673,7 +1671,7 @@
           <w:t xml:space="preserve"> (</w:t>
         </w:r>
       </w:ins>
-      <w:ins w:id="50" w:author="Ramy Arnaout" w:date="2020-08-18T17:12:00Z">
+      <w:ins w:id="49" w:author="Ramy Arnaout" w:date="2020-08-18T17:12:00Z">
         <w:r>
           <w:rPr>
             <w:rFonts w:cs="Arial" w:ascii="Arial" w:hAnsi="Arial"/>
@@ -1681,7 +1679,7 @@
           <w:t xml:space="preserve">software </w:t>
         </w:r>
       </w:ins>
-      <w:del w:id="51" w:author="Ramy Arnaout" w:date="2020-08-18T17:11:00Z">
+      <w:del w:id="50" w:author="Ramy Arnaout" w:date="2020-08-18T17:11:00Z">
         <w:r>
           <w:rPr>
             <w:rFonts w:cs="Arial" w:ascii="Arial" w:hAnsi="Arial"/>
@@ -1689,7 +1687,7 @@
           <w:delText xml:space="preserve">, a software that </w:delText>
         </w:r>
       </w:del>
-      <w:del w:id="52" w:author="Ramy Arnaout" w:date="2020-08-18T17:12:00Z">
+      <w:del w:id="51" w:author="Ramy Arnaout" w:date="2020-08-18T17:12:00Z">
         <w:r>
           <w:rPr>
             <w:rFonts w:cs="Arial" w:ascii="Arial" w:hAnsi="Arial"/>
@@ -1703,7 +1701,7 @@
         </w:rPr>
         <w:t xml:space="preserve">available </w:t>
       </w:r>
-      <w:ins w:id="53" w:author="Ramy Arnaout" w:date="2020-08-18T17:12:00Z">
+      <w:ins w:id="52" w:author="Ramy Arnaout" w:date="2020-08-18T17:12:00Z">
         <w:r>
           <w:rPr>
             <w:rFonts w:cs="Arial" w:ascii="Arial" w:hAnsi="Arial"/>
@@ -1717,7 +1715,7 @@
         </w:rPr>
         <w:t>on GitHub</w:t>
       </w:r>
-      <w:ins w:id="54" w:author="Ramy Arnaout" w:date="2020-08-18T17:12:00Z">
+      <w:ins w:id="53" w:author="Ramy Arnaout" w:date="2020-08-18T17:12:00Z">
         <w:r>
           <w:rPr>
             <w:rFonts w:cs="Arial" w:ascii="Arial" w:hAnsi="Arial"/>
@@ -1725,7 +1723,7 @@
           <w:t xml:space="preserve">; </w:t>
         </w:r>
       </w:ins>
-      <w:del w:id="55" w:author="Ramy Arnaout" w:date="2020-08-18T17:12:00Z">
+      <w:del w:id="54" w:author="Ramy Arnaout" w:date="2020-08-18T17:12:00Z">
         <w:r>
           <w:rPr>
             <w:rFonts w:cs="Arial" w:ascii="Arial" w:hAnsi="Arial"/>
@@ -1778,7 +1776,7 @@
         </w:rPr>
         <w:t>1.2.3 Sub</w:t>
       </w:r>
-      <w:ins w:id="56" w:author="Ramy Arnaout" w:date="2020-08-18T17:12:00Z">
+      <w:ins w:id="55" w:author="Ramy Arnaout" w:date="2020-08-18T17:12:00Z">
         <w:r>
           <w:rPr>
             <w:rFonts w:cs="Arial" w:ascii="Arial" w:hAnsi="Arial"/>
@@ -1788,7 +1786,7 @@
           <w:t>communities</w:t>
         </w:r>
       </w:ins>
-      <w:del w:id="57" w:author="Ramy Arnaout" w:date="2020-08-18T17:12:00Z">
+      <w:del w:id="56" w:author="Ramy Arnaout" w:date="2020-08-18T17:12:00Z">
         <w:r>
           <w:rPr>
             <w:rFonts w:cs="Arial" w:ascii="Arial" w:hAnsi="Arial"/>
@@ -1806,7 +1804,7 @@
         </w:rPr>
         <w:t xml:space="preserve"> and </w:t>
       </w:r>
-      <w:ins w:id="58" w:author="Ramy Arnaout" w:date="2020-08-18T16:44:00Z">
+      <w:ins w:id="57" w:author="Ramy Arnaout" w:date="2020-08-18T16:44:00Z">
         <w:r>
           <w:rPr>
             <w:rFonts w:cs="Arial" w:ascii="Arial" w:hAnsi="Arial"/>
@@ -1816,7 +1814,7 @@
           <w:t>M</w:t>
         </w:r>
       </w:ins>
-      <w:del w:id="59" w:author="Ramy Arnaout" w:date="2020-08-18T16:44:00Z">
+      <w:del w:id="58" w:author="Ramy Arnaout" w:date="2020-08-18T16:44:00Z">
         <w:r>
           <w:rPr>
             <w:rFonts w:cs="Arial" w:ascii="Arial" w:hAnsi="Arial"/>
@@ -1834,7 +1832,7 @@
         </w:rPr>
         <w:t>eta</w:t>
       </w:r>
-      <w:del w:id="60" w:author="Ramy Arnaout" w:date="2020-08-18T16:51:00Z">
+      <w:del w:id="59" w:author="Ramy Arnaout" w:date="2020-08-18T16:51:00Z">
         <w:r>
           <w:rPr>
             <w:rFonts w:cs="Arial" w:ascii="Arial" w:hAnsi="Arial"/>
@@ -1859,7 +1857,7 @@
         <w:spacing w:before="0" w:after="245"/>
         <w:rPr>
           <w:rFonts w:ascii="Arial" w:hAnsi="Arial" w:cs="Arial"/>
-          <w:ins w:id="91" w:author="Ramy Arnaout" w:date="2020-08-18T17:15:00Z"/>
+          <w:ins w:id="90" w:author="Ramy Arnaout" w:date="2020-08-18T17:15:00Z"/>
         </w:rPr>
       </w:pPr>
       <w:r>
@@ -1882,7 +1880,7 @@
         </w:rPr>
         <w:t xml:space="preserve"> is a collection of individuals of different species</w:t>
       </w:r>
-      <w:del w:id="61" w:author="Ramy Arnaout" w:date="2020-08-18T17:12:00Z">
+      <w:del w:id="60" w:author="Ramy Arnaout" w:date="2020-08-18T17:12:00Z">
         <w:r>
           <w:rPr>
             <w:rFonts w:cs="Arial" w:ascii="Arial" w:hAnsi="Arial"/>
@@ -1890,7 +1888,7 @@
           <w:delText xml:space="preserve"> </w:delText>
         </w:r>
       </w:del>
-      <w:del w:id="62" w:author="Ramy Arnaout" w:date="2020-08-18T17:12:00Z">
+      <w:del w:id="61" w:author="Ramy Arnaout" w:date="2020-08-18T17:12:00Z">
         <w:r>
           <w:rPr>
             <w:rFonts w:cs="Arial" w:ascii="Arial" w:hAnsi="Arial"/>
@@ -1906,7 +1904,7 @@
         </w:rPr>
         <w:t>. Each species</w:t>
       </w:r>
-      <w:ins w:id="63" w:author="Ramy Arnaout" w:date="2020-08-18T17:12:00Z">
+      <w:ins w:id="62" w:author="Ramy Arnaout" w:date="2020-08-18T17:12:00Z">
         <w:r>
           <w:rPr>
             <w:rFonts w:cs="Arial" w:ascii="Arial" w:hAnsi="Arial"/>
@@ -1914,7 +1912,7 @@
           <w:t xml:space="preserve"> </w:t>
         </w:r>
       </w:ins>
-      <w:ins w:id="64" w:author="Ramy Arnaout" w:date="2020-08-18T17:12:00Z">
+      <w:ins w:id="63" w:author="Ramy Arnaout" w:date="2020-08-18T17:12:00Z">
         <w:r>
           <w:rPr>
             <w:rFonts w:cs="Arial" w:ascii="Arial" w:hAnsi="Arial"/>
@@ -1952,7 +1950,7 @@
         </w:rPr>
         <w:t xml:space="preserve">. </w:t>
       </w:r>
-      <w:ins w:id="65" w:author="Ramy Arnaout" w:date="2020-08-18T17:13:00Z">
+      <w:ins w:id="64" w:author="Ramy Arnaout" w:date="2020-08-18T17:13:00Z">
         <w:r>
           <w:rPr>
             <w:rFonts w:cs="Arial" w:ascii="Arial" w:hAnsi="Arial"/>
@@ -1960,7 +1958,7 @@
           <w:t xml:space="preserve">Morty calculates diveristy of individual communities and between pairs of communities. </w:t>
         </w:r>
       </w:ins>
-      <w:ins w:id="66" w:author="Ramy Arnaout" w:date="2020-08-18T17:14:00Z">
+      <w:ins w:id="65" w:author="Ramy Arnaout" w:date="2020-08-18T17:14:00Z">
         <w:r>
           <w:rPr>
             <w:rFonts w:cs="Arial" w:ascii="Arial" w:hAnsi="Arial"/>
@@ -1968,7 +1966,7 @@
           <w:t xml:space="preserve">The </w:t>
         </w:r>
       </w:ins>
-      <w:ins w:id="67" w:author="Ramy Arnaout" w:date="2020-08-18T17:13:00Z">
+      <w:ins w:id="66" w:author="Ramy Arnaout" w:date="2020-08-18T17:13:00Z">
         <w:r>
           <w:rPr>
             <w:rFonts w:cs="Arial" w:ascii="Arial" w:hAnsi="Arial"/>
@@ -1976,7 +1974,7 @@
           <w:t xml:space="preserve">two communities </w:t>
         </w:r>
       </w:ins>
-      <w:ins w:id="68" w:author="Ramy Arnaout" w:date="2020-08-18T17:14:00Z">
+      <w:ins w:id="67" w:author="Ramy Arnaout" w:date="2020-08-18T17:14:00Z">
         <w:r>
           <w:rPr>
             <w:rFonts w:cs="Arial" w:ascii="Arial" w:hAnsi="Arial"/>
@@ -1984,7 +1982,7 @@
           <w:t xml:space="preserve">are referred to as </w:t>
         </w:r>
       </w:ins>
-      <w:ins w:id="69" w:author="Ramy Arnaout" w:date="2020-08-18T17:14:00Z">
+      <w:ins w:id="68" w:author="Ramy Arnaout" w:date="2020-08-18T17:14:00Z">
         <w:r>
           <w:rPr>
             <w:rFonts w:cs="Arial" w:ascii="Arial" w:hAnsi="Arial"/>
@@ -1994,7 +1992,7 @@
           <w:t>subcommunities</w:t>
         </w:r>
       </w:ins>
-      <w:ins w:id="70" w:author="Ramy Arnaout" w:date="2020-08-18T17:14:00Z">
+      <w:ins w:id="69" w:author="Ramy Arnaout" w:date="2020-08-18T17:14:00Z">
         <w:r>
           <w:rPr>
             <w:rFonts w:cs="Arial" w:ascii="Arial" w:hAnsi="Arial"/>
@@ -2002,7 +2000,7 @@
           <w:t xml:space="preserve">, and the two subcommunities </w:t>
         </w:r>
       </w:ins>
-      <w:ins w:id="71" w:author="Ramy Arnaout" w:date="2020-08-18T17:13:00Z">
+      <w:ins w:id="70" w:author="Ramy Arnaout" w:date="2020-08-18T17:13:00Z">
         <w:r>
           <w:rPr>
             <w:rFonts w:cs="Arial" w:ascii="Arial" w:hAnsi="Arial"/>
@@ -2010,7 +2008,7 @@
           <w:t xml:space="preserve">together are referred to </w:t>
         </w:r>
       </w:ins>
-      <w:ins w:id="72" w:author="Ramy Arnaout" w:date="2020-08-18T17:14:00Z">
+      <w:ins w:id="71" w:author="Ramy Arnaout" w:date="2020-08-18T17:14:00Z">
         <w:r>
           <w:rPr>
             <w:rFonts w:cs="Arial" w:ascii="Arial" w:hAnsi="Arial"/>
@@ -2018,7 +2016,7 @@
           <w:t xml:space="preserve">as a </w:t>
         </w:r>
       </w:ins>
-      <w:del w:id="73" w:author="Ramy Arnaout" w:date="2020-08-18T17:13:00Z">
+      <w:del w:id="72" w:author="Ramy Arnaout" w:date="2020-08-18T17:13:00Z">
         <w:r>
           <w:rPr>
             <w:rFonts w:cs="Arial" w:ascii="Arial" w:hAnsi="Arial"/>
@@ -2026,7 +2024,7 @@
           <w:delText xml:space="preserve">It is useful to think of all the data </w:delText>
         </w:r>
       </w:del>
-      <w:del w:id="74" w:author="Ramy Arnaout" w:date="2020-08-18T17:12:00Z">
+      <w:del w:id="73" w:author="Ramy Arnaout" w:date="2020-08-18T17:12:00Z">
         <w:r>
           <w:rPr>
             <w:rFonts w:cs="Arial" w:ascii="Arial" w:hAnsi="Arial"/>
@@ -2034,7 +2032,7 @@
           <w:delText xml:space="preserve">we </w:delText>
         </w:r>
       </w:del>
-      <w:del w:id="75" w:author="Ramy Arnaout" w:date="2020-08-18T17:13:00Z">
+      <w:del w:id="74" w:author="Ramy Arnaout" w:date="2020-08-18T17:13:00Z">
         <w:r>
           <w:rPr>
             <w:rFonts w:cs="Arial" w:ascii="Arial" w:hAnsi="Arial"/>
@@ -2051,7 +2049,7 @@
         </w:rPr>
         <w:t>metacommunity</w:t>
       </w:r>
-      <w:del w:id="77" w:author="Ramy Arnaout" w:date="2020-08-18T17:14:00Z">
+      <w:del w:id="76" w:author="Ramy Arnaout" w:date="2020-08-18T17:14:00Z">
         <w:r>
           <w:rPr>
             <w:rFonts w:cs="Arial" w:ascii="Arial" w:hAnsi="Arial"/>
@@ -2059,7 +2057,7 @@
           <w:delText xml:space="preserve"> that </w:delText>
         </w:r>
       </w:del>
-      <w:del w:id="78" w:author="Ramy Arnaout" w:date="2020-08-18T17:13:00Z">
+      <w:del w:id="77" w:author="Ramy Arnaout" w:date="2020-08-18T17:13:00Z">
         <w:r>
           <w:rPr>
             <w:rFonts w:cs="Arial" w:ascii="Arial" w:hAnsi="Arial"/>
@@ -2067,7 +2065,7 @@
           <w:delText xml:space="preserve">we </w:delText>
         </w:r>
       </w:del>
-      <w:del w:id="79" w:author="Ramy Arnaout" w:date="2020-08-18T17:14:00Z">
+      <w:del w:id="78" w:author="Ramy Arnaout" w:date="2020-08-18T17:14:00Z">
         <w:r>
           <w:rPr>
             <w:rFonts w:cs="Arial" w:ascii="Arial" w:hAnsi="Arial"/>
@@ -2075,7 +2073,7 @@
           <w:delText xml:space="preserve">split into two </w:delText>
         </w:r>
       </w:del>
-      <w:del w:id="80" w:author="Ramy Arnaout" w:date="2020-08-18T17:14:00Z">
+      <w:del w:id="79" w:author="Ramy Arnaout" w:date="2020-08-18T17:14:00Z">
         <w:r>
           <w:rPr>
             <w:rFonts w:cs="Arial" w:ascii="Arial" w:hAnsi="Arial"/>
@@ -2092,11 +2090,9 @@
         </w:rPr>
         <w:t>.</w:t>
       </w:r>
-      <w:del w:id="82" w:author="Rohit Arora" w:date="2020-08-18T19:02:52Z">
+      <w:del w:id="81" w:author="Rohit Arora" w:date="2020-08-18T19:02:52Z">
         <w:r>
-          <w:rPr>
-            <w:rFonts w:cs="Arial" w:ascii="Arial" w:hAnsi="Arial"/>
-          </w:rPr>
+          <w:rPr/>
           <w:commentReference w:id="0"/>
         </w:r>
       </w:del>
@@ -2106,7 +2102,7 @@
         </w:rPr>
         <w:t xml:space="preserve"> (In principle </w:t>
       </w:r>
-      <w:del w:id="83" w:author="Ramy Arnaout" w:date="2020-08-18T17:14:00Z">
+      <w:del w:id="82" w:author="Ramy Arnaout" w:date="2020-08-18T17:14:00Z">
         <w:r>
           <w:rPr>
             <w:rFonts w:cs="Arial" w:ascii="Arial" w:hAnsi="Arial"/>
@@ -2114,7 +2110,7 @@
           <w:delText xml:space="preserve">we can split </w:delText>
         </w:r>
       </w:del>
-      <w:ins w:id="84" w:author="Ramy Arnaout" w:date="2020-08-18T17:14:00Z">
+      <w:ins w:id="83" w:author="Ramy Arnaout" w:date="2020-08-18T17:14:00Z">
         <w:r>
           <w:rPr>
             <w:rFonts w:cs="Arial" w:ascii="Arial" w:hAnsi="Arial"/>
@@ -2122,7 +2118,7 @@
           <w:t xml:space="preserve">one can </w:t>
         </w:r>
       </w:ins>
-      <w:ins w:id="85" w:author="Ramy Arnaout" w:date="2020-08-18T17:15:00Z">
+      <w:ins w:id="84" w:author="Ramy Arnaout" w:date="2020-08-18T17:15:00Z">
         <w:r>
           <w:rPr>
             <w:rFonts w:cs="Arial" w:ascii="Arial" w:hAnsi="Arial"/>
@@ -2130,7 +2126,7 @@
           <w:t>compare diversity among</w:t>
         </w:r>
       </w:ins>
-      <w:ins w:id="86" w:author="Ramy Arnaout" w:date="2020-08-18T17:14:00Z">
+      <w:ins w:id="85" w:author="Ramy Arnaout" w:date="2020-08-18T17:14:00Z">
         <w:r>
           <w:rPr>
             <w:rFonts w:cs="Arial" w:ascii="Arial" w:hAnsi="Arial"/>
@@ -2138,7 +2134,7 @@
           <w:t xml:space="preserve"> </w:t>
         </w:r>
       </w:ins>
-      <w:del w:id="87" w:author="Ramy Arnaout" w:date="2020-08-18T17:14:00Z">
+      <w:del w:id="86" w:author="Ramy Arnaout" w:date="2020-08-18T17:14:00Z">
         <w:r>
           <w:rPr>
             <w:rFonts w:cs="Arial" w:ascii="Arial" w:hAnsi="Arial"/>
@@ -2152,7 +2148,7 @@
         </w:rPr>
         <w:t>any number of subcommunities</w:t>
       </w:r>
-      <w:del w:id="88" w:author="Ramy Arnaout" w:date="2020-08-18T17:15:00Z">
+      <w:del w:id="87" w:author="Ramy Arnaout" w:date="2020-08-18T17:15:00Z">
         <w:r>
           <w:rPr>
             <w:rFonts w:cs="Arial" w:ascii="Arial" w:hAnsi="Arial"/>
@@ -2166,7 +2162,7 @@
         </w:rPr>
         <w:t xml:space="preserve">, but currently Morty is written for </w:t>
       </w:r>
-      <w:del w:id="89" w:author="Ramy Arnaout" w:date="2020-08-18T17:15:00Z">
+      <w:del w:id="88" w:author="Ramy Arnaout" w:date="2020-08-18T17:15:00Z">
         <w:r>
           <w:rPr>
             <w:rFonts w:cs="Arial" w:ascii="Arial" w:hAnsi="Arial"/>
@@ -2174,7 +2170,7 @@
           <w:delText>two subcommunities</w:delText>
         </w:r>
       </w:del>
-      <w:ins w:id="90" w:author="Ramy Arnaout" w:date="2020-08-18T17:15:00Z">
+      <w:ins w:id="89" w:author="Ramy Arnaout" w:date="2020-08-18T17:15:00Z">
         <w:r>
           <w:rPr>
             <w:rFonts w:cs="Arial" w:ascii="Arial" w:hAnsi="Arial"/>
@@ -2195,7 +2191,7 @@
         <w:spacing w:before="0" w:after="245"/>
         <w:rPr>
           <w:rFonts w:ascii="Arial" w:hAnsi="Arial" w:cs="Arial"/>
-          <w:ins w:id="97" w:author="Ramy Arnaout" w:date="2020-08-18T17:16:00Z"/>
+          <w:ins w:id="96" w:author="Ramy Arnaout" w:date="2020-08-18T17:16:00Z"/>
         </w:rPr>
       </w:pPr>
       <w:r>
@@ -2218,7 +2214,7 @@
         </w:rPr>
         <w:t xml:space="preserve">and the two subcommunities together form the metacommunity, and our measures will be the alpha diversity of each subcommunity and the beta diversity between them. Note that alpha and beta diversity are </w:t>
       </w:r>
-      <w:ins w:id="92" w:author="Ramy Arnaout" w:date="2020-08-18T17:16:00Z">
+      <w:ins w:id="91" w:author="Ramy Arnaout" w:date="2020-08-18T17:16:00Z">
         <w:r>
           <w:rPr>
             <w:rFonts w:cs="Arial" w:ascii="Arial" w:hAnsi="Arial"/>
@@ -2226,7 +2222,7 @@
           <w:t>in</w:t>
         </w:r>
       </w:ins>
-      <w:del w:id="93" w:author="Ramy Arnaout" w:date="2020-08-18T17:16:00Z">
+      <w:del w:id="92" w:author="Ramy Arnaout" w:date="2020-08-18T17:16:00Z">
         <w:r>
           <w:rPr>
             <w:rFonts w:cs="Arial" w:ascii="Arial" w:hAnsi="Arial"/>
@@ -2240,7 +2236,7 @@
         </w:rPr>
         <w:t xml:space="preserve">dependent </w:t>
       </w:r>
-      <w:del w:id="94" w:author="Ramy Arnaout" w:date="2020-08-18T17:16:00Z">
+      <w:del w:id="93" w:author="Ramy Arnaout" w:date="2020-08-18T17:16:00Z">
         <w:r>
           <w:rPr>
             <w:rFonts w:cs="Arial" w:ascii="Arial" w:hAnsi="Arial"/>
@@ -2248,7 +2244,7 @@
           <w:delText xml:space="preserve">on </w:delText>
         </w:r>
       </w:del>
-      <w:ins w:id="95" w:author="Ramy Arnaout" w:date="2020-08-18T17:16:00Z">
+      <w:ins w:id="94" w:author="Ramy Arnaout" w:date="2020-08-18T17:16:00Z">
         <w:r>
           <w:rPr>
             <w:rFonts w:cs="Arial" w:ascii="Arial" w:hAnsi="Arial"/>
@@ -2262,7 +2258,7 @@
         </w:rPr>
         <w:t>each other and therefore can be measured independently of each other</w:t>
       </w:r>
-      <w:ins w:id="96" w:author="Ramy Arnaout" w:date="2020-08-18T17:16:00Z">
+      <w:ins w:id="95" w:author="Ramy Arnaout" w:date="2020-08-18T17:16:00Z">
         <w:r>
           <w:rPr>
             <w:rFonts w:cs="Arial" w:ascii="Arial" w:hAnsi="Arial"/>
@@ -2319,7 +2315,7 @@
         </w:rPr>
         <w:t>et al.</w:t>
       </w:r>
-      <w:ins w:id="99" w:author="Ramy Arnaout" w:date="2020-08-18T17:16:00Z">
+      <w:ins w:id="98" w:author="Ramy Arnaout" w:date="2020-08-18T17:16:00Z">
         <w:r>
           <w:rPr>
             <w:rFonts w:cs="Arial" w:ascii="Arial" w:hAnsi="Arial"/>
@@ -2347,7 +2343,7 @@
         </w:rPr>
         <w:t xml:space="preserve"> </w:t>
       </w:r>
-      <w:ins w:id="100" w:author="Ramy Arnaout" w:date="2020-08-18T17:16:00Z">
+      <w:ins w:id="99" w:author="Ramy Arnaout" w:date="2020-08-18T17:16:00Z">
         <w:r>
           <w:rPr>
             <w:rFonts w:cs="Arial" w:ascii="Arial" w:hAnsi="Arial"/>
@@ -2361,7 +2357,7 @@
         </w:rPr>
         <w:t>each subcommunity is</w:t>
       </w:r>
-      <w:del w:id="101" w:author="Ramy Arnaout" w:date="2020-08-18T17:16:00Z">
+      <w:del w:id="100" w:author="Ramy Arnaout" w:date="2020-08-18T17:16:00Z">
         <w:r>
           <w:rPr>
             <w:rFonts w:cs="Arial" w:ascii="Arial" w:hAnsi="Arial"/>
@@ -2389,7 +2385,7 @@
         </w:rPr>
         <w:t>of each subcommunity for the metacommunity is 0.5. The normalized representativeness of subcommunity 1 for the metacommunity is</w:t>
       </w:r>
-      <w:ins w:id="102" w:author="Ramy Arnaout" w:date="2020-08-18T17:17:00Z">
+      <w:ins w:id="101" w:author="Ramy Arnaout" w:date="2020-08-18T17:17:00Z">
         <w:r>
           <w:rPr>
             <w:rFonts w:cs="Arial" w:ascii="Arial" w:hAnsi="Arial"/>
@@ -2521,7 +2517,7 @@
         </w:rPr>
         <w:t>2</w:t>
       </w:r>
-      <w:ins w:id="103" w:author="Ramy Arnaout" w:date="2020-08-18T17:17:00Z">
+      <w:ins w:id="102" w:author="Ramy Arnaout" w:date="2020-08-18T17:17:00Z">
         <w:r>
           <w:rPr>
             <w:rFonts w:cs="Arial" w:ascii="Arial" w:hAnsi="Arial"/>
@@ -2529,7 +2525,7 @@
           <w:t>.</w:t>
         </w:r>
       </w:ins>
-      <w:del w:id="104" w:author="Ramy Arnaout" w:date="2020-08-18T17:17:00Z">
+      <w:del w:id="103" w:author="Ramy Arnaout" w:date="2020-08-18T17:17:00Z">
         <w:r>
           <w:rPr>
             <w:rFonts w:cs="Arial" w:ascii="Arial" w:hAnsi="Arial"/>
@@ -3007,7 +3003,7 @@
         </w:rPr>
         <w:t>Morty was built to compare pairs of repertoires</w:t>
       </w:r>
-      <w:ins w:id="107" w:author="Ramy Arnaout" w:date="2020-08-18T17:18:00Z">
+      <w:ins w:id="106" w:author="Ramy Arnaout" w:date="2020-08-18T17:18:00Z">
         <w:r>
           <w:rPr>
             <w:rFonts w:cs="Arial" w:ascii="Arial" w:hAnsi="Arial"/>
@@ -3015,7 +3011,7 @@
           <w:t xml:space="preserve">, communities composed of </w:t>
         </w:r>
       </w:ins>
-      <w:del w:id="108" w:author="Ramy Arnaout" w:date="2020-08-18T17:18:00Z">
+      <w:del w:id="107" w:author="Ramy Arnaout" w:date="2020-08-18T17:18:00Z">
         <w:r>
           <w:rPr>
             <w:rFonts w:cs="Arial" w:ascii="Arial" w:hAnsi="Arial"/>
@@ -3029,7 +3025,7 @@
         </w:rPr>
         <w:t xml:space="preserve">very large numbers of </w:t>
       </w:r>
-      <w:ins w:id="109" w:author="Ramy Arnaout" w:date="2020-08-18T17:18:00Z">
+      <w:ins w:id="108" w:author="Ramy Arnaout" w:date="2020-08-18T17:18:00Z">
         <w:r>
           <w:rPr>
             <w:rFonts w:cs="Arial" w:ascii="Arial" w:hAnsi="Arial"/>
@@ -3043,7 +3039,7 @@
         </w:rPr>
         <w:t>different amino-acid sequences</w:t>
       </w:r>
-      <w:ins w:id="110" w:author="Ramy Arnaout" w:date="2020-08-18T17:18:00Z">
+      <w:ins w:id="109" w:author="Ramy Arnaout" w:date="2020-08-18T17:18:00Z">
         <w:r>
           <w:rPr>
             <w:rFonts w:cs="Arial" w:ascii="Arial" w:hAnsi="Arial"/>
@@ -3071,7 +3067,7 @@
         </w:rPr>
         <w:t xml:space="preserve">. </w:t>
       </w:r>
-      <w:ins w:id="111" w:author="Ramy Arnaout" w:date="2020-08-18T17:18:00Z">
+      <w:ins w:id="110" w:author="Ramy Arnaout" w:date="2020-08-18T17:18:00Z">
         <w:r>
           <w:rPr>
             <w:rFonts w:cs="Arial" w:ascii="Arial" w:hAnsi="Arial"/>
@@ -3079,7 +3075,7 @@
           <w:t xml:space="preserve">Because large numbers of species means </w:t>
         </w:r>
       </w:ins>
-      <w:ins w:id="112" w:author="Ramy Arnaout" w:date="2020-08-18T17:19:00Z">
+      <w:ins w:id="111" w:author="Ramy Arnaout" w:date="2020-08-18T17:19:00Z">
         <w:r>
           <w:rPr>
             <w:rFonts w:cs="Arial" w:ascii="Arial" w:hAnsi="Arial"/>
@@ -3087,7 +3083,7 @@
           <w:t xml:space="preserve">a similarity matrix </w:t>
         </w:r>
       </w:ins>
-      <w:ins w:id="113" w:author="Ramy Arnaout" w:date="2020-08-18T17:18:00Z">
+      <w:ins w:id="112" w:author="Ramy Arnaout" w:date="2020-08-18T17:18:00Z">
         <w:r>
           <w:rPr>
             <w:rFonts w:cs="Arial" w:ascii="Arial" w:hAnsi="Arial"/>
@@ -3097,7 +3093,7 @@
           <w:t>Z</w:t>
         </w:r>
       </w:ins>
-      <w:ins w:id="114" w:author="Ramy Arnaout" w:date="2020-08-18T17:19:00Z">
+      <w:ins w:id="113" w:author="Ramy Arnaout" w:date="2020-08-18T17:19:00Z">
         <w:r>
           <w:rPr>
             <w:rFonts w:cs="Arial" w:ascii="Arial" w:hAnsi="Arial"/>
@@ -3105,7 +3101,7 @@
           <w:t xml:space="preserve"> that is potentially too large to store or load into memory,</w:t>
         </w:r>
       </w:ins>
-      <w:ins w:id="115" w:author="Ramy Arnaout" w:date="2020-08-18T17:18:00Z">
+      <w:ins w:id="114" w:author="Ramy Arnaout" w:date="2020-08-18T17:18:00Z">
         <w:r>
           <w:rPr>
             <w:rFonts w:cs="Arial" w:ascii="Arial" w:hAnsi="Arial"/>
@@ -3113,7 +3109,7 @@
           <w:t xml:space="preserve"> </w:t>
         </w:r>
       </w:ins>
-      <w:del w:id="116" w:author="Ramy Arnaout" w:date="2020-08-18T17:19:00Z">
+      <w:del w:id="115" w:author="Ramy Arnaout" w:date="2020-08-18T17:19:00Z">
         <w:r>
           <w:rPr>
             <w:rFonts w:cs="Arial" w:ascii="Arial" w:hAnsi="Arial"/>
@@ -3143,7 +3139,7 @@
         </w:rPr>
         <w:t xml:space="preserve"> on the fly</w:t>
       </w:r>
-      <w:ins w:id="117" w:author="Ramy Arnaout" w:date="2020-08-18T17:19:00Z">
+      <w:ins w:id="116" w:author="Ramy Arnaout" w:date="2020-08-18T17:19:00Z">
         <w:r>
           <w:rPr>
             <w:rFonts w:cs="Arial" w:ascii="Arial" w:hAnsi="Arial"/>
@@ -3151,7 +3147,7 @@
           <w:t xml:space="preserve"> for </w:t>
         </w:r>
       </w:ins>
-      <w:del w:id="118" w:author="Ramy Arnaout" w:date="2020-08-18T17:19:00Z">
+      <w:del w:id="117" w:author="Ramy Arnaout" w:date="2020-08-18T17:19:00Z">
         <w:r>
           <w:rPr>
             <w:rFonts w:cs="Arial" w:ascii="Arial" w:hAnsi="Arial"/>
@@ -3165,7 +3161,7 @@
         </w:rPr>
         <w:t>calculat</w:t>
       </w:r>
-      <w:ins w:id="119" w:author="Ramy Arnaout" w:date="2020-08-18T17:19:00Z">
+      <w:ins w:id="118" w:author="Ramy Arnaout" w:date="2020-08-18T17:19:00Z">
         <w:r>
           <w:rPr>
             <w:rFonts w:cs="Arial" w:ascii="Arial" w:hAnsi="Arial"/>
@@ -3173,7 +3169,7 @@
           <w:t>ing</w:t>
         </w:r>
       </w:ins>
-      <w:del w:id="120" w:author="Ramy Arnaout" w:date="2020-08-18T17:19:00Z">
+      <w:del w:id="119" w:author="Ramy Arnaout" w:date="2020-08-18T17:19:00Z">
         <w:r>
           <w:rPr>
             <w:rFonts w:cs="Arial" w:ascii="Arial" w:hAnsi="Arial"/>
@@ -3299,7 +3295,7 @@
         </w:rPr>
         <w:t>Morty</w:t>
       </w:r>
-      <w:del w:id="121" w:author="Ramy Arnaout" w:date="2020-08-18T17:20:00Z">
+      <w:del w:id="120" w:author="Ramy Arnaout" w:date="2020-08-18T17:20:00Z">
         <w:r>
           <w:rPr>
             <w:rFonts w:cs="Arial" w:ascii="Arial" w:hAnsi="Arial"/>
@@ -3367,7 +3363,7 @@
         </w:rPr>
         <w:t>simlib (written by us)</w:t>
       </w:r>
-      <w:ins w:id="122" w:author="Ramy Arnaout" w:date="2020-08-18T17:20:00Z">
+      <w:ins w:id="121" w:author="Ramy Arnaout" w:date="2020-08-18T17:20:00Z">
         <w:r>
           <w:rPr>
             <w:rFonts w:cs="Arial" w:ascii="Arial" w:hAnsi="Arial"/>
@@ -3381,7 +3377,7 @@
         </w:rPr>
         <w:t xml:space="preserve"> can be compiled </w:t>
       </w:r>
-      <w:del w:id="123" w:author="Ramy Arnaout" w:date="2020-08-18T17:20:00Z">
+      <w:del w:id="122" w:author="Ramy Arnaout" w:date="2020-08-18T17:20:00Z">
         <w:r>
           <w:rPr>
             <w:rFonts w:cs="Arial" w:ascii="Arial" w:hAnsi="Arial"/>
@@ -3389,7 +3385,7 @@
           <w:delText xml:space="preserve">by </w:delText>
         </w:r>
       </w:del>
-      <w:ins w:id="124" w:author="Ramy Arnaout" w:date="2020-08-18T17:20:00Z">
+      <w:ins w:id="123" w:author="Ramy Arnaout" w:date="2020-08-18T17:20:00Z">
         <w:r>
           <w:rPr>
             <w:rFonts w:cs="Arial" w:ascii="Arial" w:hAnsi="Arial"/>
@@ -3403,7 +3399,7 @@
         </w:rPr>
         <w:t xml:space="preserve">similib.pyx </w:t>
       </w:r>
-      <w:del w:id="125" w:author="Ramy Arnaout" w:date="2020-08-18T17:20:00Z">
+      <w:del w:id="124" w:author="Ramy Arnaout" w:date="2020-08-18T17:20:00Z">
         <w:r>
           <w:rPr>
             <w:rFonts w:cs="Arial" w:ascii="Arial" w:hAnsi="Arial"/>
@@ -3411,7 +3407,7 @@
           <w:delText xml:space="preserve">and </w:delText>
         </w:r>
       </w:del>
-      <w:ins w:id="126" w:author="Ramy Arnaout" w:date="2020-08-18T17:20:00Z">
+      <w:ins w:id="125" w:author="Ramy Arnaout" w:date="2020-08-18T17:20:00Z">
         <w:r>
           <w:rPr>
             <w:rFonts w:cs="Arial" w:ascii="Arial" w:hAnsi="Arial"/>
@@ -3425,7 +3421,7 @@
         </w:rPr>
         <w:t xml:space="preserve">setup.py (provided as part of this GitHub repository) </w:t>
       </w:r>
-      <w:del w:id="127" w:author="Ramy Arnaout" w:date="2020-08-18T17:20:00Z">
+      <w:del w:id="126" w:author="Ramy Arnaout" w:date="2020-08-18T17:20:00Z">
         <w:r>
           <w:rPr>
             <w:rFonts w:cs="Arial" w:ascii="Arial" w:hAnsi="Arial"/>
@@ -3595,7 +3591,7 @@
         </w:rPr>
         <w:t xml:space="preserve">Morty has been tested on Macintosh OS X </w:t>
       </w:r>
-      <w:ins w:id="128" w:author="Ramy Arnaout" w:date="2020-08-18T17:21:00Z">
+      <w:ins w:id="127" w:author="Ramy Arnaout" w:date="2020-08-18T17:21:00Z">
         <w:r>
           <w:rPr>
             <w:rFonts w:cs="Arial" w:ascii="Arial" w:hAnsi="Arial"/>
@@ -3616,7 +3612,7 @@
         <w:spacing w:before="0" w:after="245"/>
         <w:rPr/>
       </w:pPr>
-      <w:del w:id="129" w:author="Ramy Arnaout" w:date="2020-08-18T16:40:00Z">
+      <w:del w:id="128" w:author="Ramy Arnaout" w:date="2020-08-18T16:40:00Z">
         <w:r>
           <w:rPr>
             <w:rFonts w:cs="Arial" w:ascii="Arial" w:hAnsi="Arial"/>
@@ -3647,7 +3643,7 @@
         </w:rPr>
         <w:t xml:space="preserve">As of this writing, the latest version </w:t>
       </w:r>
-      <w:ins w:id="130" w:author="Ramy Arnaout" w:date="2020-08-18T17:21:00Z">
+      <w:ins w:id="129" w:author="Ramy Arnaout" w:date="2020-08-18T17:21:00Z">
         <w:r>
           <w:rPr>
             <w:rFonts w:cs="Arial" w:ascii="Arial" w:hAnsi="Arial"/>
@@ -3694,7 +3690,7 @@
         </w:rPr>
         <w:t xml:space="preserve">This section describes the various modes for running Morty. It can be run to generate alpha diversity for one community, or beta diversity of two subcommunities (which together constitute </w:t>
       </w:r>
-      <w:ins w:id="131" w:author="Ramy Arnaout" w:date="2020-08-18T17:21:00Z">
+      <w:ins w:id="130" w:author="Ramy Arnaout" w:date="2020-08-18T17:21:00Z">
         <w:r>
           <w:rPr>
             <w:rFonts w:cs="Arial" w:ascii="Arial" w:hAnsi="Arial"/>
@@ -3702,7 +3698,7 @@
           <w:t>the</w:t>
         </w:r>
       </w:ins>
-      <w:del w:id="132" w:author="Ramy Arnaout" w:date="2020-08-18T17:21:00Z">
+      <w:del w:id="131" w:author="Ramy Arnaout" w:date="2020-08-18T17:21:00Z">
         <w:r>
           <w:rPr>
             <w:rFonts w:cs="Arial" w:ascii="Arial" w:hAnsi="Arial"/>
@@ -3862,7 +3858,7 @@
         </w:rPr>
         <w:t>The user can provide their own pre-calculated similarity matrix, formatted in</w:t>
       </w:r>
-      <w:del w:id="133" w:author="Ramy Arnaout" w:date="2020-08-18T17:22:00Z">
+      <w:del w:id="132" w:author="Ramy Arnaout" w:date="2020-08-18T17:22:00Z">
         <w:r>
           <w:rPr>
             <w:rFonts w:cs="Arial" w:ascii="Arial" w:hAnsi="Arial"/>
@@ -3876,7 +3872,7 @@
         </w:rPr>
         <w:t xml:space="preserve"> numpy </w:t>
       </w:r>
-      <w:ins w:id="134" w:author="Ramy Arnaout" w:date="2020-08-18T17:22:00Z">
+      <w:ins w:id="133" w:author="Ramy Arnaout" w:date="2020-08-18T17:22:00Z">
         <w:r>
           <w:rPr>
             <w:rFonts w:cs="Arial" w:ascii="Arial" w:hAnsi="Arial"/>
@@ -3890,7 +3886,7 @@
         </w:rPr>
         <w:t xml:space="preserve">(.npy) or as a .csv file. Alternatively, the user can specify a python function to calculate similarity matrix on the fly using Morty (see §3.3.2 for details and </w:t>
       </w:r>
-      <w:ins w:id="135" w:author="Ramy Arnaout" w:date="2020-08-18T17:22:00Z">
+      <w:ins w:id="134" w:author="Ramy Arnaout" w:date="2020-08-18T17:22:00Z">
         <w:r>
           <w:rPr>
             <w:rFonts w:cs="Arial" w:ascii="Arial" w:hAnsi="Arial"/>
@@ -3904,7 +3900,7 @@
         </w:rPr>
         <w:t>3.4.2.1 for example). If no similarity matrix or such function is provided, Morty will assume the species are protein</w:t>
       </w:r>
-      <w:ins w:id="136" w:author="Ramy Arnaout" w:date="2020-08-18T16:50:00Z">
+      <w:ins w:id="135" w:author="Ramy Arnaout" w:date="2020-08-18T16:50:00Z">
         <w:r>
           <w:rPr>
             <w:rFonts w:cs="Arial" w:ascii="Arial" w:hAnsi="Arial"/>
@@ -3939,7 +3935,7 @@
         </w:rPr>
         <w:t>(Arora et al., 2018)</w:t>
       </w:r>
-      <w:ins w:id="137" w:author="Ramy Arnaout" w:date="2020-08-18T17:23:00Z">
+      <w:ins w:id="136" w:author="Ramy Arnaout" w:date="2020-08-18T17:23:00Z">
         <w:bookmarkEnd w:id="8"/>
         <w:r>
           <w:rPr>
@@ -4378,7 +4374,7 @@
         </w:rPr>
         <w:t xml:space="preserve"> command-line parameter. The filename must be </w:t>
       </w:r>
-      <w:del w:id="138" w:author="Ramy Arnaout" w:date="2020-08-18T17:23:00Z">
+      <w:del w:id="137" w:author="Ramy Arnaout" w:date="2020-08-18T17:23:00Z">
         <w:r>
           <w:rPr>
             <w:rFonts w:cs="Arial" w:ascii="Arial" w:hAnsi="Arial"/>
@@ -4386,7 +4382,7 @@
           <w:delText>quoted</w:delText>
         </w:r>
       </w:del>
-      <w:ins w:id="139" w:author="Ramy Arnaout" w:date="2020-08-18T17:23:00Z">
+      <w:ins w:id="138" w:author="Ramy Arnaout" w:date="2020-08-18T17:23:00Z">
         <w:r>
           <w:rPr>
             <w:rFonts w:cs="Arial" w:ascii="Arial" w:hAnsi="Arial"/>
@@ -4424,7 +4420,7 @@
         </w:rPr>
         <w:t>). The first column must contain the name of the species (or some other species data</w:t>
       </w:r>
-      <w:ins w:id="140" w:author="Ramy Arnaout" w:date="2020-08-18T17:23:00Z">
+      <w:ins w:id="139" w:author="Ramy Arnaout" w:date="2020-08-18T17:23:00Z">
         <w:r>
           <w:rPr>
             <w:rFonts w:cs="Arial" w:ascii="Arial" w:hAnsi="Arial"/>
@@ -4438,7 +4434,7 @@
         </w:rPr>
         <w:t xml:space="preserve">, and the second </w:t>
       </w:r>
-      <w:del w:id="141" w:author="Ramy Arnaout" w:date="2020-08-18T17:23:00Z">
+      <w:del w:id="140" w:author="Ramy Arnaout" w:date="2020-08-18T17:23:00Z">
         <w:r>
           <w:rPr>
             <w:rFonts w:cs="Arial" w:ascii="Arial" w:hAnsi="Arial"/>
@@ -4446,7 +4442,7 @@
           <w:delText xml:space="preserve">line </w:delText>
         </w:r>
       </w:del>
-      <w:ins w:id="142" w:author="Ramy Arnaout" w:date="2020-08-18T17:23:00Z">
+      <w:ins w:id="141" w:author="Ramy Arnaout" w:date="2020-08-18T17:23:00Z">
         <w:r>
           <w:rPr>
             <w:rFonts w:cs="Arial" w:ascii="Arial" w:hAnsi="Arial"/>
@@ -4480,10 +4476,10 @@
         <w:spacing w:before="0" w:after="245"/>
         <w:rPr>
           <w:rFonts w:ascii="Arial" w:hAnsi="Arial" w:cs="Arial"/>
-          <w:ins w:id="148" w:author="Ramy Arnaout" w:date="2020-08-18T17:24:00Z"/>
+          <w:ins w:id="147" w:author="Ramy Arnaout" w:date="2020-08-18T17:24:00Z"/>
         </w:rPr>
       </w:pPr>
-      <w:ins w:id="143" w:author="Ramy Arnaout" w:date="2020-08-18T17:24:00Z">
+      <w:ins w:id="142" w:author="Ramy Arnaout" w:date="2020-08-18T17:24:00Z">
         <w:r>
           <w:rPr>
             <w:rFonts w:cs="Arial" w:ascii="Arial" w:hAnsi="Arial"/>
@@ -4491,7 +4487,7 @@
           <w:t xml:space="preserve">(Here, </w:t>
         </w:r>
       </w:ins>
-      <w:ins w:id="144" w:author="Ramy Arnaout" w:date="2020-08-18T17:24:00Z">
+      <w:ins w:id="143" w:author="Ramy Arnaout" w:date="2020-08-18T17:24:00Z">
         <w:r>
           <w:rPr>
             <w:rFonts w:cs="Courier New" w:ascii="Courier New" w:hAnsi="Courier New"/>
@@ -4499,7 +4495,7 @@
           <w:t>\t</w:t>
         </w:r>
       </w:ins>
-      <w:ins w:id="145" w:author="Ramy Arnaout" w:date="2020-08-18T17:24:00Z">
+      <w:ins w:id="144" w:author="Ramy Arnaout" w:date="2020-08-18T17:24:00Z">
         <w:r>
           <w:rPr>
             <w:rFonts w:cs="Arial" w:ascii="Arial" w:hAnsi="Arial"/>
@@ -4507,7 +4503,7 @@
           <w:t xml:space="preserve"> and </w:t>
         </w:r>
       </w:ins>
-      <w:ins w:id="146" w:author="Ramy Arnaout" w:date="2020-08-18T17:24:00Z">
+      <w:ins w:id="145" w:author="Ramy Arnaout" w:date="2020-08-18T17:24:00Z">
         <w:r>
           <w:rPr>
             <w:rFonts w:cs="Courier New" w:ascii="Courier New" w:hAnsi="Courier New"/>
@@ -4515,7 +4511,7 @@
           <w:t>\n</w:t>
         </w:r>
       </w:ins>
-      <w:ins w:id="147" w:author="Ramy Arnaout" w:date="2020-08-18T17:24:00Z">
+      <w:ins w:id="146" w:author="Ramy Arnaout" w:date="2020-08-18T17:24:00Z">
         <w:r>
           <w:rPr>
             <w:rFonts w:cs="Arial" w:ascii="Arial" w:hAnsi="Arial"/>
@@ -4554,7 +4550,7 @@
         </w:rPr>
         <w:t xml:space="preserve">can be specified </w:t>
       </w:r>
-      <w:ins w:id="149" w:author="Ramy Arnaout" w:date="2020-08-18T17:24:00Z">
+      <w:ins w:id="148" w:author="Ramy Arnaout" w:date="2020-08-18T17:24:00Z">
         <w:r>
           <w:rPr>
             <w:rFonts w:cs="Arial" w:ascii="Arial" w:hAnsi="Arial"/>
@@ -4612,7 +4608,7 @@
           <w:iCs/>
         </w:rPr>
       </w:pPr>
-      <w:del w:id="150" w:author="Ramy Arnaout" w:date="2020-08-18T16:44:00Z">
+      <w:del w:id="149" w:author="Ramy Arnaout" w:date="2020-08-18T16:44:00Z">
         <w:r>
           <w:rPr>
             <w:rFonts w:cs="Arial" w:ascii="Arial" w:hAnsi="Arial"/>
@@ -4734,7 +4730,7 @@
         </w:rPr>
         <w:t xml:space="preserve"> code that identifies the run</w:t>
       </w:r>
-      <w:ins w:id="151" w:author="Ramy Arnaout" w:date="2020-08-18T17:25:00Z">
+      <w:ins w:id="150" w:author="Ramy Arnaout" w:date="2020-08-18T17:25:00Z">
         <w:r>
           <w:rPr>
             <w:rFonts w:cs="Arial" w:ascii="Arial" w:hAnsi="Arial"/>
@@ -4856,7 +4852,7 @@
         </w:rPr>
         <w:t xml:space="preserve">A tuple of two dictionaries (in standard Python </w:t>
       </w:r>
-      <w:ins w:id="152" w:author="Ramy Arnaout" w:date="2020-08-18T17:25:00Z">
+      <w:ins w:id="151" w:author="Ramy Arnaout" w:date="2020-08-18T17:25:00Z">
         <w:r>
           <w:rPr>
             <w:rFonts w:cs="Arial" w:ascii="Arial" w:hAnsi="Arial"/>
@@ -4994,7 +4990,7 @@
         </w:rPr>
         <w:t xml:space="preserve"> (second dictionary) alpha-diversity values</w:t>
       </w:r>
-      <w:del w:id="153" w:author="Ramy Arnaout" w:date="2020-08-18T17:25:00Z">
+      <w:del w:id="152" w:author="Ramy Arnaout" w:date="2020-08-18T17:25:00Z">
         <w:r>
           <w:rPr>
             <w:rFonts w:cs="Arial" w:ascii="Arial" w:hAnsi="Arial"/>
@@ -5031,7 +5027,7 @@
         <w:spacing w:before="0" w:after="245"/>
         <w:contextualSpacing/>
         <w:rPr>
-          <w:del w:id="155" w:author="Ramy Arnaout" w:date="2020-08-18T16:44:00Z"/>
+          <w:del w:id="154" w:author="Ramy Arnaout" w:date="2020-08-18T16:44:00Z"/>
         </w:rPr>
       </w:pPr>
       <w:r>
@@ -5040,7 +5036,7 @@
         </w:rPr>
         <w:t xml:space="preserve">A copy of the command that was run (for easy </w:t>
       </w:r>
-      <w:ins w:id="154" w:author="Ramy Arnaout" w:date="2020-08-18T17:26:00Z">
+      <w:ins w:id="153" w:author="Ramy Arnaout" w:date="2020-08-18T17:26:00Z">
         <w:r>
           <w:rPr>
             <w:rFonts w:cs="Arial" w:ascii="Arial" w:hAnsi="Arial"/>
@@ -5455,13 +5451,13 @@
         <w:pStyle w:val="Normal"/>
         <w:rPr>
           <w:rFonts w:ascii="Arial" w:hAnsi="Arial" w:cs="Arial"/>
-          <w:ins w:id="157" w:author="Ramy Arnaout" w:date="2020-08-18T17:26:00Z"/>
+          <w:ins w:id="156" w:author="Ramy Arnaout" w:date="2020-08-18T17:26:00Z"/>
           <w:i/>
           <w:i/>
           <w:iCs/>
         </w:rPr>
       </w:pPr>
-      <w:ins w:id="156" w:author="Ramy Arnaout" w:date="2020-08-18T17:26:00Z">
+      <w:ins w:id="155" w:author="Ramy Arnaout" w:date="2020-08-18T17:26:00Z">
         <w:r>
           <w:rPr>
             <w:rFonts w:cs="Arial" w:ascii="Arial" w:hAnsi="Arial"/>
@@ -5470,9 +5466,24 @@
           </w:rPr>
         </w:r>
       </w:ins>
-      <w:r>
-        <w:br w:type="page"/>
-      </w:r>
+    </w:p>
+    <w:p>
+      <w:pPr>
+        <w:pStyle w:val="Normal"/>
+        <w:pageBreakBefore w:val="false"/>
+        <w:spacing w:before="0" w:after="245"/>
+        <w:rPr>
+          <w:i/>
+          <w:i/>
+          <w:iCs/>
+          <w:ins w:id="158" w:author="Rohit Arora" w:date="2020-09-07T14:20:13Z"/>
+        </w:rPr>
+      </w:pPr>
+      <w:ins w:id="157" w:author="Rohit Arora" w:date="2020-09-07T14:20:13Z">
+        <w:r>
+          <w:rPr/>
+        </w:r>
+      </w:ins>
     </w:p>
     <w:p>
       <w:pPr>
@@ -5746,7 +5757,7 @@
         </w:rPr>
         <w:t xml:space="preserve">Input files and formatting are as in §3.1.3. The only difference </w:t>
       </w:r>
-      <w:del w:id="158" w:author="Ramy Arnaout" w:date="2020-08-18T17:26:00Z">
+      <w:del w:id="159" w:author="Ramy Arnaout" w:date="2020-08-18T17:26:00Z">
         <w:r>
           <w:rPr>
             <w:rFonts w:cs="Arial" w:ascii="Arial" w:hAnsi="Arial"/>
@@ -5754,7 +5765,7 @@
           <w:delText xml:space="preserve">being </w:delText>
         </w:r>
       </w:del>
-      <w:ins w:id="159" w:author="Ramy Arnaout" w:date="2020-08-18T17:26:00Z">
+      <w:ins w:id="160" w:author="Ramy Arnaout" w:date="2020-08-18T17:26:00Z">
         <w:r>
           <w:rPr>
             <w:rFonts w:cs="Arial" w:ascii="Arial" w:hAnsi="Arial"/>
@@ -5863,7 +5874,7 @@
         <w:spacing w:before="0" w:after="245"/>
         <w:rPr/>
       </w:pPr>
-      <w:del w:id="160" w:author="Ramy Arnaout" w:date="2020-08-18T17:26:00Z">
+      <w:del w:id="161" w:author="Ramy Arnaout" w:date="2020-08-18T17:26:00Z">
         <w:r>
           <w:rPr>
             <w:rFonts w:cs="Arial" w:ascii="Arial" w:hAnsi="Arial"/>
@@ -5871,7 +5882,7 @@
           <w:delText>Each o</w:delText>
         </w:r>
       </w:del>
-      <w:ins w:id="161" w:author="Ramy Arnaout" w:date="2020-08-18T17:26:00Z">
+      <w:ins w:id="162" w:author="Ramy Arnaout" w:date="2020-08-18T17:26:00Z">
         <w:r>
           <w:rPr>
             <w:rFonts w:cs="Arial" w:ascii="Arial" w:hAnsi="Arial"/>
@@ -5897,7 +5908,7 @@
         </w:rPr>
         <w:t xml:space="preserve"> mode</w:t>
       </w:r>
-      <w:ins w:id="162" w:author="Ramy Arnaout" w:date="2020-08-18T17:26:00Z">
+      <w:ins w:id="163" w:author="Ramy Arnaout" w:date="2020-08-18T17:26:00Z">
         <w:r>
           <w:rPr>
             <w:rFonts w:cs="Arial" w:ascii="Arial" w:hAnsi="Arial"/>
@@ -5911,7 +5922,7 @@
         </w:rPr>
         <w:t xml:space="preserve"> in the following order: B_bar, R_bar, beta_bar for subcommunity 1, beta_bar for subcommunity 2, rho_bar for subcommunity 1, and rho_bar for subcommunity 2. </w:t>
       </w:r>
-      <w:del w:id="163" w:author="Ramy Arnaout" w:date="2020-08-18T17:27:00Z">
+      <w:del w:id="164" w:author="Ramy Arnaout" w:date="2020-08-18T17:27:00Z">
         <w:r>
           <w:rPr>
             <w:rFonts w:cs="Arial" w:ascii="Arial" w:hAnsi="Arial"/>
@@ -5919,7 +5930,7 @@
           <w:delText xml:space="preserve">Analogous </w:delText>
         </w:r>
       </w:del>
-      <w:ins w:id="164" w:author="Ramy Arnaout" w:date="2020-08-18T17:27:00Z">
+      <w:ins w:id="165" w:author="Ramy Arnaout" w:date="2020-08-18T17:27:00Z">
         <w:r>
           <w:rPr>
             <w:rFonts w:cs="Arial" w:ascii="Arial" w:hAnsi="Arial"/>
@@ -6194,7 +6205,7 @@
         <w:spacing w:before="0" w:after="245"/>
         <w:contextualSpacing/>
         <w:rPr>
-          <w:del w:id="165" w:author="Ramy Arnaout" w:date="2020-08-18T16:44:00Z"/>
+          <w:del w:id="166" w:author="Ramy Arnaout" w:date="2020-08-18T16:44:00Z"/>
         </w:rPr>
       </w:pPr>
       <w:r>
@@ -6278,6 +6289,7 @@
         <w:tblW w:w="9350" w:type="dxa"/>
         <w:jc w:val="left"/>
         <w:tblInd w:w="115" w:type="dxa"/>
+        <w:tblLayout w:type="fixed"/>
         <w:tblCellMar>
           <w:top w:w="115" w:type="dxa"/>
           <w:left w:w="115" w:type="dxa"/>
@@ -6302,6 +6314,7 @@
           <w:p>
             <w:pPr>
               <w:pStyle w:val="Normal"/>
+              <w:widowControl w:val="false"/>
               <w:spacing w:before="0" w:after="245"/>
               <w:rPr/>
             </w:pPr>
@@ -6321,6 +6334,7 @@
           <w:p>
             <w:pPr>
               <w:pStyle w:val="Normal"/>
+              <w:widowControl w:val="false"/>
               <w:spacing w:before="0" w:after="245"/>
               <w:rPr/>
             </w:pPr>
@@ -6364,6 +6378,7 @@
           <w:p>
             <w:pPr>
               <w:pStyle w:val="Normal"/>
+              <w:widowControl w:val="false"/>
               <w:spacing w:before="0" w:after="245"/>
               <w:rPr/>
             </w:pPr>
@@ -6385,6 +6400,7 @@
           <w:p>
             <w:pPr>
               <w:pStyle w:val="Normal"/>
+              <w:widowControl w:val="false"/>
               <w:spacing w:before="0" w:after="245"/>
               <w:rPr/>
             </w:pPr>
@@ -6410,6 +6426,7 @@
           <w:p>
             <w:pPr>
               <w:pStyle w:val="Normal"/>
+              <w:widowControl w:val="false"/>
               <w:spacing w:before="0" w:after="245"/>
               <w:rPr/>
             </w:pPr>
@@ -6431,6 +6448,7 @@
           <w:p>
             <w:pPr>
               <w:pStyle w:val="Normal"/>
+              <w:widowControl w:val="false"/>
               <w:spacing w:before="0" w:after="245"/>
               <w:rPr/>
             </w:pPr>
@@ -6468,6 +6486,7 @@
           <w:p>
             <w:pPr>
               <w:pStyle w:val="Normal"/>
+              <w:widowControl w:val="false"/>
               <w:spacing w:before="0" w:after="245"/>
               <w:rPr/>
             </w:pPr>
@@ -6489,6 +6508,7 @@
           <w:p>
             <w:pPr>
               <w:pStyle w:val="Normal"/>
+              <w:widowControl w:val="false"/>
               <w:spacing w:before="0" w:after="245"/>
               <w:rPr/>
             </w:pPr>
@@ -6527,6 +6547,7 @@
         <w:tblW w:w="9350" w:type="dxa"/>
         <w:jc w:val="left"/>
         <w:tblInd w:w="115" w:type="dxa"/>
+        <w:tblLayout w:type="fixed"/>
         <w:tblCellMar>
           <w:top w:w="115" w:type="dxa"/>
           <w:left w:w="115" w:type="dxa"/>
@@ -6551,6 +6572,7 @@
           <w:p>
             <w:pPr>
               <w:pStyle w:val="Normal"/>
+              <w:widowControl w:val="false"/>
               <w:spacing w:before="0" w:after="245"/>
               <w:rPr/>
             </w:pPr>
@@ -6570,6 +6592,7 @@
           <w:p>
             <w:pPr>
               <w:pStyle w:val="Normal"/>
+              <w:widowControl w:val="false"/>
               <w:spacing w:before="0" w:after="245"/>
               <w:rPr/>
             </w:pPr>
@@ -6617,7 +6640,7 @@
               <w:rPr>
                 <w:rFonts w:cs="Arial" w:ascii="Arial" w:hAnsi="Arial"/>
               </w:rPr>
-              <w:t xml:space="preserve">-values must  be contained within square brackets (like a python list) and passed as strings (i.e. with quotes). </w:t>
+              <w:t>-values must  be contained within square brackets (like a python list) and passed as strings (i.e. with quotes).</w:t>
             </w:r>
           </w:p>
         </w:tc>
@@ -6635,6 +6658,7 @@
           <w:p>
             <w:pPr>
               <w:pStyle w:val="Normal"/>
+              <w:widowControl w:val="false"/>
               <w:spacing w:before="0" w:after="245"/>
               <w:rPr/>
             </w:pPr>
@@ -6656,6 +6680,7 @@
           <w:p>
             <w:pPr>
               <w:pStyle w:val="Normal"/>
+              <w:widowControl w:val="false"/>
               <w:spacing w:before="0" w:after="245"/>
               <w:rPr/>
             </w:pPr>
@@ -6752,6 +6777,7 @@
           <w:p>
             <w:pPr>
               <w:pStyle w:val="Normal"/>
+              <w:widowControl w:val="false"/>
               <w:spacing w:before="0" w:after="245"/>
               <w:rPr/>
             </w:pPr>
@@ -6773,6 +6799,7 @@
           <w:p>
             <w:pPr>
               <w:pStyle w:val="Normal"/>
+              <w:widowControl w:val="false"/>
               <w:spacing w:before="0" w:after="245"/>
               <w:rPr/>
             </w:pPr>
@@ -6834,6 +6861,7 @@
           <w:p>
             <w:pPr>
               <w:pStyle w:val="Normal"/>
+              <w:widowControl w:val="false"/>
               <w:spacing w:before="0" w:after="245"/>
               <w:rPr/>
             </w:pPr>
@@ -6855,6 +6883,7 @@
           <w:p>
             <w:pPr>
               <w:pStyle w:val="Normal"/>
+              <w:widowControl w:val="false"/>
               <w:spacing w:before="0" w:after="245"/>
               <w:rPr/>
             </w:pPr>
@@ -6868,6 +6897,7 @@
           <w:p>
             <w:pPr>
               <w:pStyle w:val="Normal"/>
+              <w:widowControl w:val="false"/>
               <w:spacing w:before="0" w:after="245"/>
               <w:rPr/>
             </w:pPr>
@@ -6893,7 +6923,7 @@
               <w:rPr>
                 <w:rFonts w:cs="Arial" w:ascii="Arial" w:hAnsi="Arial"/>
               </w:rPr>
-              <w:t xml:space="preserve">§3.1.1). </w:t>
+              <w:t>§3.1.1).</w:t>
             </w:r>
           </w:p>
         </w:tc>
@@ -6911,6 +6941,7 @@
           <w:p>
             <w:pPr>
               <w:pStyle w:val="Normal"/>
+              <w:widowControl w:val="false"/>
               <w:spacing w:before="0" w:after="245"/>
               <w:rPr>
                 <w:rFonts w:ascii="Courier New" w:hAnsi="Courier New"/>
@@ -6934,6 +6965,7 @@
           <w:p>
             <w:pPr>
               <w:pStyle w:val="Normal"/>
+              <w:widowControl w:val="false"/>
               <w:spacing w:before="0" w:after="245"/>
               <w:rPr>
                 <w:rFonts w:ascii="Arial" w:hAnsi="Arial"/>
@@ -6983,7 +7015,7 @@
         </w:rPr>
         <w:t xml:space="preserve">), both </w:t>
       </w:r>
-      <w:ins w:id="167" w:author="Ramy Arnaout" w:date="2020-08-18T17:28:00Z">
+      <w:ins w:id="168" w:author="Ramy Arnaout" w:date="2020-08-18T17:28:00Z">
         <w:r>
           <w:rPr>
             <w:rFonts w:cs="Arial" w:ascii="Arial" w:hAnsi="Arial"/>
@@ -6997,7 +7029,7 @@
         </w:rPr>
         <w:t>diversity metric</w:t>
       </w:r>
-      <w:del w:id="168" w:author="Ramy Arnaout" w:date="2020-08-18T17:28:00Z">
+      <w:del w:id="169" w:author="Ramy Arnaout" w:date="2020-08-18T17:28:00Z">
         <w:r>
           <w:rPr>
             <w:rFonts w:cs="Arial" w:ascii="Arial" w:hAnsi="Arial"/>
@@ -7011,7 +7043,7 @@
         </w:rPr>
         <w:t>—</w:t>
       </w:r>
-      <w:del w:id="169" w:author="Ramy Arnaout" w:date="2020-08-18T17:28:00Z">
+      <w:del w:id="170" w:author="Ramy Arnaout" w:date="2020-08-18T17:28:00Z">
         <w:r>
           <w:rPr>
             <w:rFonts w:cs="Arial" w:ascii="Arial" w:hAnsi="Arial"/>
@@ -7025,7 +7057,7 @@
         </w:rPr>
         <w:t xml:space="preserve">with and without </w:t>
       </w:r>
-      <w:del w:id="170" w:author="Ramy Arnaout" w:date="2020-08-18T17:28:00Z">
+      <w:del w:id="171" w:author="Ramy Arnaout" w:date="2020-08-18T17:28:00Z">
         <w:r>
           <w:rPr>
             <w:rFonts w:cs="Arial" w:ascii="Arial" w:hAnsi="Arial"/>
@@ -7039,7 +7071,7 @@
         </w:rPr>
         <w:t>similarity</w:t>
       </w:r>
-      <w:ins w:id="171" w:author="Ramy Arnaout" w:date="2020-08-18T17:28:00Z">
+      <w:ins w:id="172" w:author="Ramy Arnaout" w:date="2020-08-18T17:28:00Z">
         <w:r>
           <w:rPr>
             <w:rFonts w:cs="Arial" w:ascii="Arial" w:hAnsi="Arial"/>
@@ -7047,7 +7079,7 @@
           <w:t xml:space="preserve"> (also referred to as “class” and “species</w:t>
         </w:r>
       </w:ins>
-      <w:ins w:id="172" w:author="Ramy Arnaout" w:date="2020-08-18T17:29:00Z">
+      <w:ins w:id="173" w:author="Ramy Arnaout" w:date="2020-08-18T17:29:00Z">
         <w:r>
           <w:rPr>
             <w:rFonts w:cs="Arial" w:ascii="Arial" w:hAnsi="Arial"/>
@@ -7055,7 +7087,7 @@
           <w:t>/raw</w:t>
         </w:r>
       </w:ins>
-      <w:ins w:id="173" w:author="Ramy Arnaout" w:date="2020-08-18T17:28:00Z">
+      <w:ins w:id="174" w:author="Ramy Arnaout" w:date="2020-08-18T17:28:00Z">
         <w:r>
           <w:rPr>
             <w:rFonts w:cs="Arial" w:ascii="Arial" w:hAnsi="Arial"/>
@@ -7063,7 +7095,7 @@
           <w:t xml:space="preserve">” </w:t>
         </w:r>
       </w:ins>
-      <w:ins w:id="174" w:author="Ramy Arnaout" w:date="2020-08-18T17:29:00Z">
+      <w:ins w:id="175" w:author="Ramy Arnaout" w:date="2020-08-18T17:29:00Z">
         <w:r>
           <w:rPr>
             <w:rFonts w:cs="Arial" w:ascii="Arial" w:hAnsi="Arial"/>
@@ -7071,7 +7103,7 @@
           <w:t>diversity</w:t>
         </w:r>
       </w:ins>
-      <w:ins w:id="175" w:author="Ramy Arnaout" w:date="2020-08-18T17:28:00Z">
+      <w:ins w:id="176" w:author="Ramy Arnaout" w:date="2020-08-18T17:28:00Z">
         <w:r>
           <w:rPr>
             <w:rFonts w:cs="Arial" w:ascii="Arial" w:hAnsi="Arial"/>
@@ -7079,7 +7111,7 @@
           <w:t>)—</w:t>
         </w:r>
       </w:ins>
-      <w:del w:id="176" w:author="Ramy Arnaout" w:date="2020-08-18T17:28:00Z">
+      <w:del w:id="177" w:author="Ramy Arnaout" w:date="2020-08-18T17:28:00Z">
         <w:r>
           <w:rPr>
             <w:rFonts w:cs="Arial" w:ascii="Arial" w:hAnsi="Arial"/>
@@ -7116,7 +7148,7 @@
         </w:rPr>
         <w:t>By default, Morty will use the similarity</w:t>
       </w:r>
-      <w:ins w:id="179" w:author="Ramy Arnaout" w:date="2020-08-18T17:29:00Z">
+      <w:ins w:id="180" w:author="Ramy Arnaout" w:date="2020-08-18T17:29:00Z">
         <w:r>
           <w:rPr>
             <w:rFonts w:cs="Arial" w:ascii="Arial" w:hAnsi="Arial"/>
@@ -7124,7 +7156,7 @@
           <w:t xml:space="preserve"> </w:t>
         </w:r>
       </w:ins>
-      <w:del w:id="180" w:author="Ramy Arnaout" w:date="2020-08-18T17:29:00Z">
+      <w:del w:id="181" w:author="Ramy Arnaout" w:date="2020-08-18T17:29:00Z">
         <w:r>
           <w:rPr>
             <w:rFonts w:cs="Arial" w:ascii="Arial" w:hAnsi="Arial"/>
@@ -7139,7 +7171,7 @@
         </w:rPr>
         <w:t xml:space="preserve">function written for </w:t>
       </w:r>
-      <w:del w:id="182" w:author="Ramy Arnaout" w:date="2020-08-18T17:29:00Z">
+      <w:del w:id="183" w:author="Ramy Arnaout" w:date="2020-08-18T17:29:00Z">
         <w:r>
           <w:rPr>
             <w:rFonts w:cs="Arial" w:ascii="Arial" w:hAnsi="Arial"/>
@@ -7154,7 +7186,7 @@
         </w:rPr>
         <w:t>amino-acid sequences</w:t>
       </w:r>
-      <w:del w:id="184" w:author="Ramy Arnaout" w:date="2020-08-18T17:29:00Z">
+      <w:del w:id="185" w:author="Ramy Arnaout" w:date="2020-08-18T17:29:00Z">
         <w:r>
           <w:rPr>
             <w:rFonts w:cs="Arial" w:ascii="Arial" w:hAnsi="Arial"/>
@@ -7162,7 +7194,7 @@
           <w:delText>, and</w:delText>
         </w:r>
       </w:del>
-      <w:ins w:id="185" w:author="Ramy Arnaout" w:date="2020-08-18T17:29:00Z">
+      <w:ins w:id="186" w:author="Ramy Arnaout" w:date="2020-08-18T17:29:00Z">
         <w:r>
           <w:rPr>
             <w:rFonts w:cs="Arial" w:ascii="Arial" w:hAnsi="Arial"/>
@@ -7170,7 +7202,7 @@
           <w:t xml:space="preserve"> </w:t>
         </w:r>
       </w:ins>
-      <w:del w:id="186" w:author="Ramy Arnaout" w:date="2020-08-18T17:29:00Z">
+      <w:del w:id="187" w:author="Ramy Arnaout" w:date="2020-08-18T17:29:00Z">
         <w:r>
           <w:rPr>
             <w:rFonts w:cs="Arial" w:ascii="Arial" w:hAnsi="Arial"/>
@@ -7201,7 +7233,7 @@
         </w:rPr>
         <w:t xml:space="preserve"> 2018</w:t>
       </w:r>
-      <w:del w:id="190" w:author="Ramy Arnaout" w:date="2020-08-18T17:29:00Z">
+      <w:del w:id="191" w:author="Ramy Arnaout" w:date="2020-08-18T17:29:00Z">
         <w:r>
           <w:rPr>
             <w:rFonts w:cs="Arial" w:ascii="Arial" w:hAnsi="Arial"/>
@@ -7224,7 +7256,7 @@
         <w:br/>
         <w:t>Generate community input files with data resembling amino-acid sequences</w:t>
       </w:r>
-      <w:ins w:id="192" w:author="Ramy Arnaout" w:date="2020-08-18T17:30:00Z">
+      <w:ins w:id="193" w:author="Ramy Arnaout" w:date="2020-08-18T17:30:00Z">
         <w:r>
           <w:rPr>
             <w:rFonts w:cs="Arial" w:ascii="Arial" w:hAnsi="Arial"/>
@@ -7232,7 +7264,7 @@
           <w:t>:</w:t>
         </w:r>
       </w:ins>
-      <w:del w:id="193" w:author="Ramy Arnaout" w:date="2020-08-18T17:30:00Z">
+      <w:del w:id="194" w:author="Ramy Arnaout" w:date="2020-08-18T17:30:00Z">
         <w:r>
           <w:rPr>
             <w:rFonts w:cs="Arial" w:ascii="Arial" w:hAnsi="Arial"/>
@@ -7984,7 +8016,7 @@
         </w:rPr>
         <w:t xml:space="preserve"> communities</w:t>
       </w:r>
-      <w:ins w:id="194" w:author="Ramy Arnaout" w:date="2020-08-18T17:30:00Z">
+      <w:ins w:id="195" w:author="Ramy Arnaout" w:date="2020-08-18T17:30:00Z">
         <w:r>
           <w:rPr>
             <w:rFonts w:ascii="Arial" w:hAnsi="Arial"/>
@@ -7993,7 +8025,7 @@
           <w:t>:</w:t>
         </w:r>
       </w:ins>
-      <w:del w:id="195" w:author="Ramy Arnaout" w:date="2020-08-18T17:30:00Z">
+      <w:del w:id="196" w:author="Ramy Arnaout" w:date="2020-08-18T17:30:00Z">
         <w:r>
           <w:rPr>
             <w:rFonts w:ascii="Arial" w:hAnsi="Arial"/>
@@ -8010,7 +8042,7 @@
         <w:br/>
         <w:br/>
       </w:r>
-      <w:del w:id="196" w:author="Ramy Arnaout" w:date="2020-08-18T17:30:00Z">
+      <w:del w:id="197" w:author="Ramy Arnaout" w:date="2020-08-18T17:30:00Z">
         <w:r>
           <w:rPr>
             <w:rFonts w:eastAsia="游明朝" w:cs="Times New Roman (Body CS)" w:ascii="Arial" w:hAnsi="Arial" w:eastAsiaTheme="minorEastAsia"/>
@@ -8020,7 +8052,7 @@
           <w:delText>command</w:delText>
         </w:r>
       </w:del>
-      <w:ins w:id="197" w:author="Ramy Arnaout" w:date="2020-08-18T17:30:00Z">
+      <w:ins w:id="198" w:author="Ramy Arnaout" w:date="2020-08-18T17:30:00Z">
         <w:r>
           <w:rPr>
             <w:rFonts w:eastAsia="游明朝" w:cs="Times New Roman (Body CS)" w:ascii="Arial" w:hAnsi="Arial" w:eastAsiaTheme="minorEastAsia"/>
@@ -8293,7 +8325,7 @@
         <w:br/>
         <w:br/>
       </w:r>
-      <w:ins w:id="198" w:author="Ramy Arnaout" w:date="2020-08-18T17:30:00Z">
+      <w:ins w:id="199" w:author="Ramy Arnaout" w:date="2020-08-18T17:30:00Z">
         <w:r>
           <w:rPr>
             <w:rFonts w:eastAsia="游明朝" w:cs="Times New Roman (Body CS)" w:ascii="Arial" w:hAnsi="Arial" w:eastAsiaTheme="minorEastAsia"/>
@@ -8303,7 +8335,7 @@
           <w:t>S</w:t>
         </w:r>
       </w:ins>
-      <w:del w:id="199" w:author="Ramy Arnaout" w:date="2020-08-18T17:30:00Z">
+      <w:del w:id="200" w:author="Ramy Arnaout" w:date="2020-08-18T17:30:00Z">
         <w:r>
           <w:rPr>
             <w:rFonts w:eastAsia="游明朝" w:cs="Times New Roman (Body CS)" w:ascii="Arial" w:hAnsi="Arial" w:eastAsiaTheme="minorEastAsia"/>
@@ -8866,7 +8898,7 @@
         <w:br/>
         <w:br/>
       </w:r>
-      <w:del w:id="200" w:author="Ramy Arnaout" w:date="2020-08-18T17:30:00Z">
+      <w:del w:id="201" w:author="Ramy Arnaout" w:date="2020-08-18T17:30:00Z">
         <w:r>
           <w:rPr>
             <w:rFonts w:eastAsia="游明朝" w:cs="Times New Roman (Body CS)" w:ascii="Arial" w:hAnsi="Arial" w:eastAsiaTheme="minorEastAsia"/>
@@ -8876,7 +8908,7 @@
           <w:delText>command</w:delText>
         </w:r>
       </w:del>
-      <w:ins w:id="201" w:author="Ramy Arnaout" w:date="2020-08-18T17:30:00Z">
+      <w:ins w:id="202" w:author="Ramy Arnaout" w:date="2020-08-18T17:30:00Z">
         <w:r>
           <w:rPr>
             <w:rFonts w:eastAsia="游明朝" w:cs="Times New Roman (Body CS)" w:ascii="Arial" w:hAnsi="Arial" w:eastAsiaTheme="minorEastAsia"/>
@@ -8994,7 +9026,7 @@
         <w:spacing w:before="0" w:after="283"/>
         <w:rPr/>
       </w:pPr>
-      <w:ins w:id="202" w:author="Ramy Arnaout" w:date="2020-08-18T17:30:00Z">
+      <w:ins w:id="203" w:author="Ramy Arnaout" w:date="2020-08-18T17:30:00Z">
         <w:r>
           <w:rPr>
             <w:rFonts w:eastAsia="游明朝" w:cs="Times New Roman (Body CS)" w:ascii="Arial" w:hAnsi="Arial" w:eastAsiaTheme="minorEastAsia"/>
@@ -9004,7 +9036,7 @@
           <w:t>S</w:t>
         </w:r>
       </w:ins>
-      <w:del w:id="203" w:author="Ramy Arnaout" w:date="2020-08-18T17:30:00Z">
+      <w:del w:id="204" w:author="Ramy Arnaout" w:date="2020-08-18T17:30:00Z">
         <w:r>
           <w:rPr>
             <w:rFonts w:eastAsia="游明朝" w:cs="Times New Roman (Body CS)" w:ascii="Arial" w:hAnsi="Arial" w:eastAsiaTheme="minorEastAsia"/>
@@ -10413,7 +10445,7 @@
         <w:br/>
         <w:br/>
       </w:r>
-      <w:del w:id="204" w:author="Ramy Arnaout" w:date="2020-08-18T17:30:00Z">
+      <w:del w:id="205" w:author="Ramy Arnaout" w:date="2020-08-18T17:30:00Z">
         <w:r>
           <w:rPr>
             <w:rFonts w:cs="Arial" w:ascii="Arial" w:hAnsi="Arial"/>
@@ -10423,7 +10455,7 @@
           <w:delText>command</w:delText>
         </w:r>
       </w:del>
-      <w:ins w:id="205" w:author="Ramy Arnaout" w:date="2020-08-18T17:30:00Z">
+      <w:ins w:id="206" w:author="Ramy Arnaout" w:date="2020-08-18T17:30:00Z">
         <w:r>
           <w:rPr>
             <w:rFonts w:cs="Arial" w:ascii="Arial" w:hAnsi="Arial"/>
@@ -10647,7 +10679,7 @@
         <w:br/>
         <w:br/>
       </w:r>
-      <w:ins w:id="207" w:author="Ramy Arnaout" w:date="2020-08-18T17:30:00Z">
+      <w:ins w:id="208" w:author="Ramy Arnaout" w:date="2020-08-18T17:30:00Z">
         <w:r>
           <w:rPr>
             <w:rFonts w:ascii="Arial" w:hAnsi="Arial"/>
@@ -10657,7 +10689,7 @@
           <w:t>S</w:t>
         </w:r>
       </w:ins>
-      <w:del w:id="208" w:author="Ramy Arnaout" w:date="2020-08-18T17:30:00Z">
+      <w:del w:id="209" w:author="Ramy Arnaout" w:date="2020-08-18T17:30:00Z">
         <w:r>
           <w:rPr>
             <w:rFonts w:ascii="Arial" w:hAnsi="Arial"/>
@@ -11168,7 +11200,7 @@
         <w:br/>
         <w:br/>
       </w:r>
-      <w:ins w:id="209" w:author="Ramy Arnaout" w:date="2020-08-18T17:30:00Z">
+      <w:ins w:id="210" w:author="Ramy Arnaout" w:date="2020-08-18T17:30:00Z">
         <w:r>
           <w:rPr>
             <w:rFonts w:ascii="Arial" w:hAnsi="Arial"/>
@@ -11178,7 +11210,7 @@
           <w:t>C</w:t>
         </w:r>
       </w:ins>
-      <w:del w:id="210" w:author="Ramy Arnaout" w:date="2020-08-18T17:30:00Z">
+      <w:del w:id="211" w:author="Ramy Arnaout" w:date="2020-08-18T17:30:00Z">
         <w:r>
           <w:rPr>
             <w:rFonts w:ascii="Arial" w:hAnsi="Arial"/>
@@ -11281,7 +11313,7 @@
         <w:shd w:val="clear" w:color="auto" w:fill="FFFFFF"/>
         <w:rPr/>
       </w:pPr>
-      <w:ins w:id="211" w:author="Ramy Arnaout" w:date="2020-08-18T17:30:00Z">
+      <w:ins w:id="212" w:author="Ramy Arnaout" w:date="2020-08-18T17:30:00Z">
         <w:r>
           <w:rPr>
             <w:rFonts w:ascii="Arial" w:hAnsi="Arial"/>
@@ -11292,7 +11324,7 @@
           <w:t>S</w:t>
         </w:r>
       </w:ins>
-      <w:del w:id="212" w:author="Ramy Arnaout" w:date="2020-08-18T17:30:00Z">
+      <w:del w:id="213" w:author="Ramy Arnaout" w:date="2020-08-18T17:30:00Z">
         <w:r>
           <w:rPr>
             <w:rFonts w:ascii="Arial" w:hAnsi="Arial"/>
@@ -15674,7 +15706,7 @@
         <w:spacing w:before="0" w:after="283"/>
         <w:rPr/>
       </w:pPr>
-      <w:ins w:id="213" w:author="Ramy Arnaout" w:date="2020-08-18T17:30:00Z">
+      <w:ins w:id="214" w:author="Ramy Arnaout" w:date="2020-08-18T17:30:00Z">
         <w:r>
           <w:rPr>
             <w:rFonts w:ascii="Arial" w:hAnsi="Arial"/>
@@ -15685,7 +15717,7 @@
           <w:t>C</w:t>
         </w:r>
       </w:ins>
-      <w:del w:id="214" w:author="Ramy Arnaout" w:date="2020-08-18T17:30:00Z">
+      <w:del w:id="215" w:author="Ramy Arnaout" w:date="2020-08-18T17:30:00Z">
         <w:r>
           <w:rPr>
             <w:rFonts w:ascii="Arial" w:hAnsi="Arial"/>
@@ -15932,7 +15964,7 @@
         <w:br/>
         <w:br/>
       </w:r>
-      <w:ins w:id="215" w:author="Ramy Arnaout" w:date="2020-08-18T17:30:00Z">
+      <w:ins w:id="216" w:author="Ramy Arnaout" w:date="2020-08-18T17:30:00Z">
         <w:r>
           <w:rPr>
             <w:rFonts w:ascii="Arial" w:hAnsi="Arial"/>
@@ -15943,7 +15975,7 @@
           <w:t>S</w:t>
         </w:r>
       </w:ins>
-      <w:del w:id="216" w:author="Ramy Arnaout" w:date="2020-08-18T17:30:00Z">
+      <w:del w:id="217" w:author="Ramy Arnaout" w:date="2020-08-18T17:30:00Z">
         <w:r>
           <w:rPr>
             <w:rFonts w:ascii="Arial" w:hAnsi="Arial"/>
@@ -16491,7 +16523,7 @@
         <w:br/>
         <w:br/>
       </w:r>
-      <w:ins w:id="217" w:author="Ramy Arnaout" w:date="2020-08-18T17:30:00Z">
+      <w:ins w:id="218" w:author="Ramy Arnaout" w:date="2020-08-18T17:30:00Z">
         <w:r>
           <w:rPr>
             <w:rFonts w:ascii="Arial" w:hAnsi="Arial"/>
@@ -16502,7 +16534,7 @@
           <w:t>C</w:t>
         </w:r>
       </w:ins>
-      <w:del w:id="218" w:author="Ramy Arnaout" w:date="2020-08-18T17:30:00Z">
+      <w:del w:id="219" w:author="Ramy Arnaout" w:date="2020-08-18T17:30:00Z">
         <w:r>
           <w:rPr>
             <w:rFonts w:ascii="Arial" w:hAnsi="Arial"/>
@@ -16636,7 +16668,7 @@
         <w:spacing w:before="0" w:after="283"/>
         <w:rPr/>
       </w:pPr>
-      <w:ins w:id="219" w:author="Ramy Arnaout" w:date="2020-08-18T17:30:00Z">
+      <w:ins w:id="220" w:author="Ramy Arnaout" w:date="2020-08-18T17:30:00Z">
         <w:r>
           <w:rPr>
             <w:rFonts w:ascii="Arial" w:hAnsi="Arial"/>
@@ -16647,7 +16679,7 @@
           <w:t>S</w:t>
         </w:r>
       </w:ins>
-      <w:del w:id="220" w:author="Ramy Arnaout" w:date="2020-08-18T17:30:00Z">
+      <w:del w:id="221" w:author="Ramy Arnaout" w:date="2020-08-18T17:30:00Z">
         <w:r>
           <w:rPr>
             <w:rFonts w:ascii="Arial" w:hAnsi="Arial"/>
@@ -20168,7 +20200,7 @@
           <w:color w:val="000000"/>
         </w:rPr>
       </w:pPr>
-      <w:ins w:id="221" w:author="Ramy Arnaout" w:date="2020-08-18T17:30:00Z">
+      <w:ins w:id="222" w:author="Ramy Arnaout" w:date="2020-08-18T17:30:00Z">
         <w:r>
           <w:rPr>
             <w:rFonts w:ascii="Arial" w:hAnsi="Arial"/>
@@ -20179,7 +20211,7 @@
           <w:t>C</w:t>
         </w:r>
       </w:ins>
-      <w:del w:id="222" w:author="Ramy Arnaout" w:date="2020-08-18T17:30:00Z">
+      <w:del w:id="223" w:author="Ramy Arnaout" w:date="2020-08-18T17:30:00Z">
         <w:r>
           <w:rPr>
             <w:rFonts w:ascii="Arial" w:hAnsi="Arial"/>
@@ -20418,7 +20450,7 @@
         <w:br/>
         <w:br/>
       </w:r>
-      <w:ins w:id="223" w:author="Ramy Arnaout" w:date="2020-08-18T17:30:00Z">
+      <w:ins w:id="224" w:author="Ramy Arnaout" w:date="2020-08-18T17:30:00Z">
         <w:r>
           <w:rPr>
             <w:rFonts w:ascii="Arial" w:hAnsi="Arial"/>
@@ -20429,7 +20461,7 @@
           <w:t>S</w:t>
         </w:r>
       </w:ins>
-      <w:del w:id="224" w:author="Ramy Arnaout" w:date="2020-08-18T17:30:00Z">
+      <w:del w:id="225" w:author="Ramy Arnaout" w:date="2020-08-18T17:30:00Z">
         <w:r>
           <w:rPr>
             <w:rFonts w:ascii="Arial" w:hAnsi="Arial"/>
@@ -20979,7 +21011,7 @@
         <w:br/>
         <w:br/>
       </w:r>
-      <w:ins w:id="225" w:author="Ramy Arnaout" w:date="2020-08-18T17:30:00Z">
+      <w:ins w:id="226" w:author="Ramy Arnaout" w:date="2020-08-18T17:30:00Z">
         <w:r>
           <w:rPr>
             <w:rFonts w:ascii="Arial" w:hAnsi="Arial"/>
@@ -20990,7 +21022,7 @@
           <w:t>C</w:t>
         </w:r>
       </w:ins>
-      <w:del w:id="226" w:author="Ramy Arnaout" w:date="2020-08-18T17:30:00Z">
+      <w:del w:id="227" w:author="Ramy Arnaout" w:date="2020-08-18T17:30:00Z">
         <w:r>
           <w:rPr>
             <w:rFonts w:ascii="Arial" w:hAnsi="Arial"/>
@@ -21096,7 +21128,7 @@
         <w:spacing w:before="0" w:after="283"/>
         <w:rPr/>
       </w:pPr>
-      <w:ins w:id="227" w:author="Ramy Arnaout" w:date="2020-08-18T17:30:00Z">
+      <w:ins w:id="228" w:author="Ramy Arnaout" w:date="2020-08-18T17:30:00Z">
         <w:r>
           <w:rPr>
             <w:rFonts w:ascii="Arial" w:hAnsi="Arial"/>
@@ -21107,7 +21139,7 @@
           <w:t>S</w:t>
         </w:r>
       </w:ins>
-      <w:del w:id="228" w:author="Ramy Arnaout" w:date="2020-08-18T17:30:00Z">
+      <w:del w:id="229" w:author="Ramy Arnaout" w:date="2020-08-18T17:30:00Z">
         <w:r>
           <w:rPr>
             <w:rFonts w:ascii="Arial" w:hAnsi="Arial"/>
@@ -22347,7 +22379,7 @@
           <w:rFonts w:ascii="Arial" w:hAnsi="Arial" w:cs="Arial"/>
           <w:sz w:val="22"/>
           <w:szCs w:val="22"/>
-          <w:del w:id="232" w:author="Ramy Arnaout" w:date="2020-08-18T17:31:00Z"/>
+          <w:del w:id="233" w:author="Ramy Arnaout" w:date="2020-08-18T17:31:00Z"/>
         </w:rPr>
       </w:pPr>
       <w:r>
@@ -22358,7 +22390,7 @@
         </w:rPr>
         <w:t>C</w:t>
       </w:r>
-      <w:del w:id="230" w:author="Ramy Arnaout" w:date="2020-08-18T17:30:00Z">
+      <w:del w:id="231" w:author="Ramy Arnaout" w:date="2020-08-18T17:30:00Z">
         <w:r>
           <w:rPr>
             <w:rFonts w:ascii="Arial" w:hAnsi="Arial"/>
@@ -22579,7 +22611,7 @@
         </w:pPrChange>
         <w:rPr>
           <w:rFonts w:ascii="Arial" w:hAnsi="Arial" w:cs="Arial"/>
-          <w:ins w:id="233" w:author="Ramy Arnaout" w:date="2020-08-18T17:31:00Z"/>
+          <w:ins w:id="234" w:author="Ramy Arnaout" w:date="2020-08-18T17:31:00Z"/>
           <w:sz w:val="22"/>
           <w:szCs w:val="22"/>
         </w:rPr>
@@ -22993,7 +23025,7 @@
         <w:spacing w:before="0" w:after="283"/>
         <w:rPr/>
       </w:pPr>
-      <w:ins w:id="234" w:author="Ramy Arnaout" w:date="2020-08-18T17:31:00Z">
+      <w:ins w:id="235" w:author="Ramy Arnaout" w:date="2020-08-18T17:31:00Z">
         <w:r>
           <w:rPr>
             <w:rFonts w:ascii="Arial" w:hAnsi="Arial"/>
@@ -23004,7 +23036,7 @@
           <w:t>C</w:t>
         </w:r>
       </w:ins>
-      <w:del w:id="235" w:author="Ramy Arnaout" w:date="2020-08-18T17:31:00Z">
+      <w:del w:id="236" w:author="Ramy Arnaout" w:date="2020-08-18T17:31:00Z">
         <w:r>
           <w:rPr>
             <w:rFonts w:ascii="Arial" w:hAnsi="Arial"/>
@@ -23109,7 +23141,7 @@
         <w:br/>
         <w:br/>
       </w:r>
-      <w:ins w:id="236" w:author="Ramy Arnaout" w:date="2020-08-18T17:31:00Z">
+      <w:ins w:id="237" w:author="Ramy Arnaout" w:date="2020-08-18T17:31:00Z">
         <w:r>
           <w:rPr>
             <w:rFonts w:ascii="Arial" w:hAnsi="Arial"/>
@@ -23120,7 +23152,7 @@
           <w:t>S</w:t>
         </w:r>
       </w:ins>
-      <w:del w:id="237" w:author="Ramy Arnaout" w:date="2020-08-18T17:31:00Z">
+      <w:del w:id="238" w:author="Ramy Arnaout" w:date="2020-08-18T17:31:00Z">
         <w:r>
           <w:rPr>
             <w:rFonts w:ascii="Arial" w:hAnsi="Arial"/>
@@ -24580,7 +24612,7 @@
         <w:pStyle w:val="Normal"/>
         <w:rPr>
           <w:rFonts w:ascii="Arial" w:hAnsi="Arial" w:eastAsia="Times New Roman" w:cs="Arial"/>
-          <w:ins w:id="242" w:author="Ramy Arnaout" w:date="2020-08-18T17:31:00Z"/>
+          <w:ins w:id="243" w:author="Ramy Arnaout" w:date="2020-08-18T17:31:00Z"/>
           <w:b/>
           <w:b/>
           <w:bCs/>
@@ -24588,7 +24620,7 @@
           <w:szCs w:val="28"/>
         </w:rPr>
       </w:pPr>
-      <w:ins w:id="241" w:author="Ramy Arnaout" w:date="2020-08-18T17:31:00Z">
+      <w:ins w:id="242" w:author="Ramy Arnaout" w:date="2020-08-18T17:31:00Z">
         <w:r>
           <w:rPr>
             <w:rFonts w:eastAsia="Times New Roman" w:cs="Arial" w:ascii="Arial" w:hAnsi="Arial"/>
@@ -24855,12 +24887,10 @@
     </w:pPr>
     <w:r>
       <w:rPr/>
-    </w:r>
-    <w:r>
       <mc:AlternateContent>
         <mc:Choice Requires="wps">
           <w:drawing>
-            <wp:anchor behindDoc="0" distT="0" distB="0" distL="0" distR="0" simplePos="0" locked="0" layoutInCell="1" allowOverlap="1" relativeHeight="16">
+            <wp:anchor behindDoc="1" distT="0" distB="0" distL="0" distR="0" simplePos="0" locked="0" layoutInCell="0" allowOverlap="1" relativeHeight="16">
               <wp:simplePos x="0" y="0"/>
               <wp:positionH relativeFrom="page">
                 <wp:posOffset>3886835</wp:posOffset>
@@ -24868,32 +24898,38 @@
               <wp:positionV relativeFrom="paragraph">
                 <wp:posOffset>-497840</wp:posOffset>
               </wp:positionV>
-              <wp:extent cx="156210" cy="160655"/>
+              <wp:extent cx="156845" cy="160020"/>
               <wp:effectExtent l="0" t="0" r="0" b="0"/>
               <wp:wrapSquare wrapText="largest"/>
               <wp:docPr id="1" name="Frame1"/>
               <a:graphic xmlns:a="http://schemas.openxmlformats.org/drawingml/2006/main">
                 <a:graphicData uri="http://schemas.microsoft.com/office/word/2010/wordprocessingShape">
                   <wps:wsp>
-                    <wps:cNvSpPr txBox="1"/>
+                    <wps:cNvSpPr/>
                     <wps:spPr>
                       <a:xfrm>
                         <a:off x="0" y="0"/>
-                        <a:ext cx="156210" cy="160655"/>
+                        <a:ext cx="156240" cy="159480"/>
                       </a:xfrm>
-                      <a:prstGeom prst="rect"/>
-                      <a:solidFill>
-                        <a:srgbClr val="FFFFFF">
-                          <a:alpha val="0"/>
-                        </a:srgbClr>
-                      </a:solidFill>
+                      <a:prstGeom prst="rect">
+                        <a:avLst/>
+                      </a:prstGeom>
+                      <a:noFill/>
+                      <a:ln w="0">
+                        <a:noFill/>
+                      </a:ln>
                     </wps:spPr>
+                    <wps:style>
+                      <a:lnRef idx="0"/>
+                      <a:fillRef idx="0"/>
+                      <a:effectRef idx="0"/>
+                      <a:fontRef idx="minor"/>
+                    </wps:style>
                     <wps:txbx>
                       <w:txbxContent>
                         <w:p>
                           <w:pPr>
                             <w:pStyle w:val="Footer"/>
-                            <w:pBdr/>
                             <w:rPr>
                               <w:rFonts w:ascii="Arial" w:hAnsi="Arial" w:cs="Arial"/>
                               <w:szCs w:val="22"/>
@@ -24942,7 +24978,7 @@
                         </w:p>
                       </w:txbxContent>
                     </wps:txbx>
-                    <wps:bodyPr anchor="t" lIns="0" tIns="0" rIns="0" bIns="0">
+                    <wps:bodyPr lIns="0" rIns="0" tIns="0" bIns="0">
                       <a:spAutoFit/>
                     </wps:bodyPr>
                   </wps:wsp>
@@ -24953,14 +24989,15 @@
         </mc:Choice>
         <mc:Fallback>
           <w:pict>
-            <v:rect fillcolor="#FFFFFF" style="position:absolute;rotation:0;width:12.3pt;height:12.65pt;mso-wrap-distance-left:0pt;mso-wrap-distance-right:0pt;mso-wrap-distance-top:0pt;mso-wrap-distance-bottom:0pt;margin-top:-39.2pt;mso-position-vertical-relative:text;margin-left:306.05pt;mso-position-horizontal-relative:page">
-              <v:fill opacity="0f"/>
-              <v:textbox inset="0in,0in,0in,0in">
+            <v:rect id="shape_0" ID="Frame1" fillcolor="white" stroked="f" style="position:absolute;margin-left:306.05pt;margin-top:-39.2pt;width:12.25pt;height:12.5pt;mso-position-horizontal-relative:page">
+              <w10:wrap type="square"/>
+              <v:fill o:detectmouseclick="t" type="solid" color2="black" opacity="0"/>
+              <v:stroke color="#3465a4" joinstyle="round" endcap="flat"/>
+              <v:textbox>
                 <w:txbxContent>
                   <w:p>
                     <w:pPr>
                       <w:pStyle w:val="Footer"/>
-                      <w:pBdr/>
                       <w:rPr>
                         <w:rFonts w:ascii="Arial" w:hAnsi="Arial" w:cs="Arial"/>
                         <w:szCs w:val="22"/>
@@ -25009,7 +25046,6 @@
                   </w:p>
                 </w:txbxContent>
               </v:textbox>
-              <w10:wrap type="square" side="largest"/>
             </v:rect>
           </w:pict>
         </mc:Fallback>
@@ -25020,7 +25056,7 @@
 </file>
 
 <file path=word/numbering.xml><?xml version="1.0" encoding="utf-8"?>
-<w:numbering xmlns:w="http://schemas.openxmlformats.org/wordprocessingml/2006/main" xmlns:o="urn:schemas-microsoft-com:office:office" xmlns:r="http://schemas.openxmlformats.org/officeDocument/2006/relationships" xmlns:v="urn:schemas-microsoft-com:vml">
+<w:numbering xmlns:w="http://schemas.openxmlformats.org/wordprocessingml/2006/main" xmlns:o="urn:schemas-microsoft-com:office:office" xmlns:r="http://schemas.openxmlformats.org/officeDocument/2006/relationships" xmlns:v="urn:schemas-microsoft-com:vml" xmlns:mc="http://schemas.openxmlformats.org/markup-compatibility/2006" xmlns:w14="http://schemas.microsoft.com/office/word/2010/wordml" mc:Ignorable="w14">
   <w:abstractNum w:abstractNumId="1">
     <w:lvl w:ilvl="0">
       <w:start w:val="2"/>
@@ -25028,11 +25064,13 @@
       <w:lvlText w:val=""/>
       <w:lvlJc w:val="left"/>
       <w:pPr>
+        <w:tabs>
+          <w:tab w:val="num" w:pos="0"/>
+        </w:tabs>
         <w:ind w:left="720" w:hanging="360"/>
       </w:pPr>
       <w:rPr>
         <w:rFonts w:ascii="Symbol" w:hAnsi="Symbol" w:cs="Symbol" w:hint="default"/>
-        <w:rFonts w:cs="OpenSymbol"/>
       </w:rPr>
     </w:lvl>
     <w:lvl w:ilvl="1">
@@ -25041,11 +25079,13 @@
       <w:lvlText w:val="o"/>
       <w:lvlJc w:val="left"/>
       <w:pPr>
+        <w:tabs>
+          <w:tab w:val="num" w:pos="0"/>
+        </w:tabs>
         <w:ind w:left="1440" w:hanging="360"/>
       </w:pPr>
       <w:rPr>
         <w:rFonts w:ascii="Courier New" w:hAnsi="Courier New" w:cs="Courier New" w:hint="default"/>
-        <w:rFonts w:cs="Courier New"/>
       </w:rPr>
     </w:lvl>
     <w:lvl w:ilvl="2">
@@ -25054,11 +25094,13 @@
       <w:lvlText w:val=""/>
       <w:lvlJc w:val="left"/>
       <w:pPr>
+        <w:tabs>
+          <w:tab w:val="num" w:pos="0"/>
+        </w:tabs>
         <w:ind w:left="2160" w:hanging="360"/>
       </w:pPr>
       <w:rPr>
         <w:rFonts w:ascii="Wingdings" w:hAnsi="Wingdings" w:cs="Wingdings" w:hint="default"/>
-        <w:rFonts w:cs="Wingdings"/>
       </w:rPr>
     </w:lvl>
     <w:lvl w:ilvl="3">
@@ -25067,11 +25109,13 @@
       <w:lvlText w:val=""/>
       <w:lvlJc w:val="left"/>
       <w:pPr>
+        <w:tabs>
+          <w:tab w:val="num" w:pos="0"/>
+        </w:tabs>
         <w:ind w:left="2880" w:hanging="360"/>
       </w:pPr>
       <w:rPr>
         <w:rFonts w:ascii="Symbol" w:hAnsi="Symbol" w:cs="Symbol" w:hint="default"/>
-        <w:rFonts w:cs="Symbol"/>
       </w:rPr>
     </w:lvl>
     <w:lvl w:ilvl="4">
@@ -25080,11 +25124,13 @@
       <w:lvlText w:val="o"/>
       <w:lvlJc w:val="left"/>
       <w:pPr>
+        <w:tabs>
+          <w:tab w:val="num" w:pos="0"/>
+        </w:tabs>
         <w:ind w:left="3600" w:hanging="360"/>
       </w:pPr>
       <w:rPr>
         <w:rFonts w:ascii="Courier New" w:hAnsi="Courier New" w:cs="Courier New" w:hint="default"/>
-        <w:rFonts w:cs="Courier New"/>
       </w:rPr>
     </w:lvl>
     <w:lvl w:ilvl="5">
@@ -25093,11 +25139,13 @@
       <w:lvlText w:val=""/>
       <w:lvlJc w:val="left"/>
       <w:pPr>
+        <w:tabs>
+          <w:tab w:val="num" w:pos="0"/>
+        </w:tabs>
         <w:ind w:left="4320" w:hanging="360"/>
       </w:pPr>
       <w:rPr>
         <w:rFonts w:ascii="Wingdings" w:hAnsi="Wingdings" w:cs="Wingdings" w:hint="default"/>
-        <w:rFonts w:cs="Wingdings"/>
       </w:rPr>
     </w:lvl>
     <w:lvl w:ilvl="6">
@@ -25106,11 +25154,13 @@
       <w:lvlText w:val=""/>
       <w:lvlJc w:val="left"/>
       <w:pPr>
+        <w:tabs>
+          <w:tab w:val="num" w:pos="0"/>
+        </w:tabs>
         <w:ind w:left="5040" w:hanging="360"/>
       </w:pPr>
       <w:rPr>
         <w:rFonts w:ascii="Symbol" w:hAnsi="Symbol" w:cs="Symbol" w:hint="default"/>
-        <w:rFonts w:cs="Symbol"/>
       </w:rPr>
     </w:lvl>
     <w:lvl w:ilvl="7">
@@ -25119,11 +25169,13 @@
       <w:lvlText w:val="o"/>
       <w:lvlJc w:val="left"/>
       <w:pPr>
+        <w:tabs>
+          <w:tab w:val="num" w:pos="0"/>
+        </w:tabs>
         <w:ind w:left="5760" w:hanging="360"/>
       </w:pPr>
       <w:rPr>
         <w:rFonts w:ascii="Courier New" w:hAnsi="Courier New" w:cs="Courier New" w:hint="default"/>
-        <w:rFonts w:cs="Courier New"/>
       </w:rPr>
     </w:lvl>
     <w:lvl w:ilvl="8">
@@ -25132,11 +25184,13 @@
       <w:lvlText w:val=""/>
       <w:lvlJc w:val="left"/>
       <w:pPr>
+        <w:tabs>
+          <w:tab w:val="num" w:pos="0"/>
+        </w:tabs>
         <w:ind w:left="6480" w:hanging="360"/>
       </w:pPr>
       <w:rPr>
         <w:rFonts w:ascii="Wingdings" w:hAnsi="Wingdings" w:cs="Wingdings" w:hint="default"/>
-        <w:rFonts w:cs="Wingdings"/>
       </w:rPr>
     </w:lvl>
   </w:abstractNum>
@@ -25147,6 +25201,9 @@
       <w:lvlText w:val="%1."/>
       <w:lvlJc w:val="left"/>
       <w:pPr>
+        <w:tabs>
+          <w:tab w:val="num" w:pos="0"/>
+        </w:tabs>
         <w:ind w:left="720" w:hanging="360"/>
       </w:pPr>
       <w:rPr>
@@ -25159,6 +25216,9 @@
       <w:lvlText w:val="%2."/>
       <w:lvlJc w:val="left"/>
       <w:pPr>
+        <w:tabs>
+          <w:tab w:val="num" w:pos="0"/>
+        </w:tabs>
         <w:ind w:left="1440" w:hanging="360"/>
       </w:pPr>
     </w:lvl>
@@ -25168,6 +25228,9 @@
       <w:lvlText w:val="%3."/>
       <w:lvlJc w:val="right"/>
       <w:pPr>
+        <w:tabs>
+          <w:tab w:val="num" w:pos="0"/>
+        </w:tabs>
         <w:ind w:left="2160" w:hanging="180"/>
       </w:pPr>
     </w:lvl>
@@ -25177,6 +25240,9 @@
       <w:lvlText w:val="%4."/>
       <w:lvlJc w:val="left"/>
       <w:pPr>
+        <w:tabs>
+          <w:tab w:val="num" w:pos="0"/>
+        </w:tabs>
         <w:ind w:left="2880" w:hanging="360"/>
       </w:pPr>
     </w:lvl>
@@ -25186,6 +25252,9 @@
       <w:lvlText w:val="%5."/>
       <w:lvlJc w:val="left"/>
       <w:pPr>
+        <w:tabs>
+          <w:tab w:val="num" w:pos="0"/>
+        </w:tabs>
         <w:ind w:left="3600" w:hanging="360"/>
       </w:pPr>
     </w:lvl>
@@ -25195,6 +25264,9 @@
       <w:lvlText w:val="%6."/>
       <w:lvlJc w:val="right"/>
       <w:pPr>
+        <w:tabs>
+          <w:tab w:val="num" w:pos="0"/>
+        </w:tabs>
         <w:ind w:left="4320" w:hanging="180"/>
       </w:pPr>
     </w:lvl>
@@ -25204,6 +25276,9 @@
       <w:lvlText w:val="%7."/>
       <w:lvlJc w:val="left"/>
       <w:pPr>
+        <w:tabs>
+          <w:tab w:val="num" w:pos="0"/>
+        </w:tabs>
         <w:ind w:left="5040" w:hanging="360"/>
       </w:pPr>
     </w:lvl>
@@ -25213,6 +25288,9 @@
       <w:lvlText w:val="%8."/>
       <w:lvlJc w:val="left"/>
       <w:pPr>
+        <w:tabs>
+          <w:tab w:val="num" w:pos="0"/>
+        </w:tabs>
         <w:ind w:left="5760" w:hanging="360"/>
       </w:pPr>
     </w:lvl>
@@ -25222,6 +25300,9 @@
       <w:lvlText w:val="%9."/>
       <w:lvlJc w:val="right"/>
       <w:pPr>
+        <w:tabs>
+          <w:tab w:val="num" w:pos="0"/>
+        </w:tabs>
         <w:ind w:left="6480" w:hanging="180"/>
       </w:pPr>
     </w:lvl>
@@ -25233,6 +25314,9 @@
       <w:lvlText w:val="%1."/>
       <w:lvlJc w:val="left"/>
       <w:pPr>
+        <w:tabs>
+          <w:tab w:val="num" w:pos="0"/>
+        </w:tabs>
         <w:ind w:left="720" w:hanging="360"/>
       </w:pPr>
       <w:rPr>
@@ -25245,6 +25329,9 @@
       <w:lvlText w:val="%2."/>
       <w:lvlJc w:val="left"/>
       <w:pPr>
+        <w:tabs>
+          <w:tab w:val="num" w:pos="0"/>
+        </w:tabs>
         <w:ind w:left="1440" w:hanging="360"/>
       </w:pPr>
     </w:lvl>
@@ -25254,6 +25341,9 @@
       <w:lvlText w:val="%3."/>
       <w:lvlJc w:val="right"/>
       <w:pPr>
+        <w:tabs>
+          <w:tab w:val="num" w:pos="0"/>
+        </w:tabs>
         <w:ind w:left="2160" w:hanging="180"/>
       </w:pPr>
     </w:lvl>
@@ -25263,6 +25353,9 @@
       <w:lvlText w:val="%4."/>
       <w:lvlJc w:val="left"/>
       <w:pPr>
+        <w:tabs>
+          <w:tab w:val="num" w:pos="0"/>
+        </w:tabs>
         <w:ind w:left="2880" w:hanging="360"/>
       </w:pPr>
     </w:lvl>
@@ -25272,6 +25365,9 @@
       <w:lvlText w:val="%5."/>
       <w:lvlJc w:val="left"/>
       <w:pPr>
+        <w:tabs>
+          <w:tab w:val="num" w:pos="0"/>
+        </w:tabs>
         <w:ind w:left="3600" w:hanging="360"/>
       </w:pPr>
     </w:lvl>
@@ -25281,6 +25377,9 @@
       <w:lvlText w:val="%6."/>
       <w:lvlJc w:val="right"/>
       <w:pPr>
+        <w:tabs>
+          <w:tab w:val="num" w:pos="0"/>
+        </w:tabs>
         <w:ind w:left="4320" w:hanging="180"/>
       </w:pPr>
     </w:lvl>
@@ -25290,6 +25389,9 @@
       <w:lvlText w:val="%7."/>
       <w:lvlJc w:val="left"/>
       <w:pPr>
+        <w:tabs>
+          <w:tab w:val="num" w:pos="0"/>
+        </w:tabs>
         <w:ind w:left="5040" w:hanging="360"/>
       </w:pPr>
     </w:lvl>
@@ -25299,6 +25401,9 @@
       <w:lvlText w:val="%8."/>
       <w:lvlJc w:val="left"/>
       <w:pPr>
+        <w:tabs>
+          <w:tab w:val="num" w:pos="0"/>
+        </w:tabs>
         <w:ind w:left="5760" w:hanging="360"/>
       </w:pPr>
     </w:lvl>
@@ -25308,6 +25413,9 @@
       <w:lvlText w:val="%9."/>
       <w:lvlJc w:val="right"/>
       <w:pPr>
+        <w:tabs>
+          <w:tab w:val="num" w:pos="0"/>
+        </w:tabs>
         <w:ind w:left="6480" w:hanging="180"/>
       </w:pPr>
     </w:lvl>
@@ -25320,6 +25428,9 @@
       <w:lvlText w:val=""/>
       <w:lvlJc w:val="left"/>
       <w:pPr>
+        <w:tabs>
+          <w:tab w:val="num" w:pos="0"/>
+        </w:tabs>
         <w:ind w:left="0" w:hanging="0"/>
       </w:pPr>
     </w:lvl>
@@ -25330,6 +25441,9 @@
       <w:lvlText w:val=""/>
       <w:lvlJc w:val="left"/>
       <w:pPr>
+        <w:tabs>
+          <w:tab w:val="num" w:pos="0"/>
+        </w:tabs>
         <w:ind w:left="0" w:hanging="0"/>
       </w:pPr>
     </w:lvl>
@@ -25340,6 +25454,9 @@
       <w:lvlText w:val=""/>
       <w:lvlJc w:val="left"/>
       <w:pPr>
+        <w:tabs>
+          <w:tab w:val="num" w:pos="0"/>
+        </w:tabs>
         <w:ind w:left="0" w:hanging="0"/>
       </w:pPr>
     </w:lvl>
@@ -25350,6 +25467,9 @@
       <w:lvlText w:val=""/>
       <w:lvlJc w:val="left"/>
       <w:pPr>
+        <w:tabs>
+          <w:tab w:val="num" w:pos="0"/>
+        </w:tabs>
         <w:ind w:left="0" w:hanging="0"/>
       </w:pPr>
     </w:lvl>
@@ -25360,6 +25480,9 @@
       <w:lvlText w:val=""/>
       <w:lvlJc w:val="left"/>
       <w:pPr>
+        <w:tabs>
+          <w:tab w:val="num" w:pos="0"/>
+        </w:tabs>
         <w:ind w:left="0" w:hanging="0"/>
       </w:pPr>
     </w:lvl>
@@ -25370,6 +25493,9 @@
       <w:lvlText w:val=""/>
       <w:lvlJc w:val="left"/>
       <w:pPr>
+        <w:tabs>
+          <w:tab w:val="num" w:pos="0"/>
+        </w:tabs>
         <w:ind w:left="0" w:hanging="0"/>
       </w:pPr>
     </w:lvl>
@@ -25380,6 +25506,9 @@
       <w:lvlText w:val=""/>
       <w:lvlJc w:val="left"/>
       <w:pPr>
+        <w:tabs>
+          <w:tab w:val="num" w:pos="0"/>
+        </w:tabs>
         <w:ind w:left="0" w:hanging="0"/>
       </w:pPr>
     </w:lvl>
@@ -25390,6 +25519,9 @@
       <w:lvlText w:val=""/>
       <w:lvlJc w:val="left"/>
       <w:pPr>
+        <w:tabs>
+          <w:tab w:val="num" w:pos="0"/>
+        </w:tabs>
         <w:ind w:left="0" w:hanging="0"/>
       </w:pPr>
     </w:lvl>
@@ -25400,6 +25532,9 @@
       <w:lvlText w:val=""/>
       <w:lvlJc w:val="left"/>
       <w:pPr>
+        <w:tabs>
+          <w:tab w:val="num" w:pos="0"/>
+        </w:tabs>
         <w:ind w:left="0" w:hanging="0"/>
       </w:pPr>
     </w:lvl>
@@ -25940,7 +26075,6 @@
     <w:semiHidden/>
     <w:unhideWhenUsed/>
     <w:tblPr>
-      <w:tblInd w:w="0" w:type="dxa"/>
       <w:tblCellMar>
         <w:top w:w="0" w:type="dxa"/>
         <w:left w:w="108" w:type="dxa"/>
@@ -25955,7 +26089,6 @@
     <w:uiPriority w:val="39"/>
     <w:rsid w:val="00991800"/>
     <w:tblPr>
-      <w:tblInd w:w="0" w:type="dxa"/>
       <w:tblBorders>
         <w:top w:val="single" w:color="auto" w:sz="4" w:space="0"/>
         <w:left w:val="single" w:color="auto" w:sz="4" w:space="0"/>

</xml_diff>